<commit_message>
Lab 6 and 7 writeup revision
Finalized the design choices now that the preliminary site is complete
</commit_message>
<xml_diff>
--- a/docs/Lab 6 and 7 - Part 3.docx
+++ b/docs/Lab 6 and 7 - Part 3.docx
@@ -22,6 +22,52 @@
           <w:sz w:val="32"/>
           <w:szCs w:val="32"/>
         </w:rPr>
+        <w:t xml:space="preserve">CISC 3650 - </w:t>
+      </w:r>
+      <w:r>
+        <w:rPr>
+          <w:rFonts w:ascii="Arial" w:hAnsi="Arial" w:cs="Arial"/>
+          <w:b/>
+          <w:bCs/>
+          <w:sz w:val="32"/>
+          <w:szCs w:val="32"/>
+        </w:rPr>
+        <w:t>Group 3</w:t>
+      </w:r>
+    </w:p>
+    <w:p>
+      <w:pPr>
+        <w:spacing w:after="0" w:line="240" w:lineRule="auto"/>
+        <w:contextualSpacing/>
+        <w:rPr>
+          <w:rFonts w:ascii="Arial" w:hAnsi="Arial" w:cs="Arial"/>
+          <w:b/>
+          <w:bCs/>
+          <w:sz w:val="32"/>
+          <w:szCs w:val="32"/>
+        </w:rPr>
+      </w:pPr>
+    </w:p>
+    <w:p>
+      <w:pPr>
+        <w:spacing w:after="0" w:line="240" w:lineRule="auto"/>
+        <w:contextualSpacing/>
+        <w:rPr>
+          <w:rFonts w:ascii="Arial" w:hAnsi="Arial" w:cs="Arial"/>
+          <w:b/>
+          <w:bCs/>
+          <w:sz w:val="32"/>
+          <w:szCs w:val="32"/>
+        </w:rPr>
+      </w:pPr>
+      <w:r>
+        <w:rPr>
+          <w:rFonts w:ascii="Arial" w:hAnsi="Arial" w:cs="Arial"/>
+          <w:b/>
+          <w:bCs/>
+          <w:sz w:val="32"/>
+          <w:szCs w:val="32"/>
+        </w:rPr>
         <w:t>3) Written Component: Website Design</w:t>
       </w:r>
     </w:p>
@@ -56,29 +102,7 @@
           <w:sz w:val="24"/>
           <w:szCs w:val="24"/>
         </w:rPr>
-        <w:t xml:space="preserve">1. Having conducted your </w:t>
-      </w:r>
-      <w:proofErr w:type="spellStart"/>
-      <w:r>
-        <w:rPr>
-          <w:rFonts w:ascii="Arial" w:hAnsi="Arial" w:cs="Arial"/>
-          <w:b/>
-          <w:bCs/>
-          <w:sz w:val="24"/>
-          <w:szCs w:val="24"/>
-        </w:rPr>
-        <w:t>needfinding</w:t>
-      </w:r>
-      <w:proofErr w:type="spellEnd"/>
-      <w:r>
-        <w:rPr>
-          <w:rFonts w:ascii="Arial" w:hAnsi="Arial" w:cs="Arial"/>
-          <w:b/>
-          <w:bCs/>
-          <w:sz w:val="24"/>
-          <w:szCs w:val="24"/>
-        </w:rPr>
-        <w:t xml:space="preserve"> and created personas and scenario(s), write a brief synopsis of what your website is intended to do. What problem will it solve, for which group of people? What are the demographics of that group? Why do you think this is an important project?</w:t>
+        <w:t>1. Having conducted your needfinding and created personas and scenario(s), write a brief synopsis of what your website is intended to do. What problem will it solve, for which group of people? What are the demographics of that group? Why do you think this is an important project?</w:t>
       </w:r>
     </w:p>
     <w:p>
@@ -111,25 +135,7 @@
           <w:sz w:val="24"/>
           <w:szCs w:val="24"/>
         </w:rPr>
-        <w:t xml:space="preserve">Our website is intended to provide a way for NYC area commuters to manage their </w:t>
-      </w:r>
-      <w:proofErr w:type="spellStart"/>
-      <w:r>
-        <w:rPr>
-          <w:rFonts w:ascii="Arial" w:hAnsi="Arial" w:cs="Arial"/>
-          <w:sz w:val="24"/>
-          <w:szCs w:val="24"/>
-        </w:rPr>
-        <w:t>MetroCards</w:t>
-      </w:r>
-      <w:proofErr w:type="spellEnd"/>
-      <w:r>
-        <w:rPr>
-          <w:rFonts w:ascii="Arial" w:hAnsi="Arial" w:cs="Arial"/>
-          <w:sz w:val="24"/>
-          <w:szCs w:val="24"/>
-        </w:rPr>
-        <w:t xml:space="preserve"> online. New Yorkers are always in a rush as is and standing in line to add fares to our cards only makes us even more late. There is no specific demographic beyond that as everyone can benefit from </w:t>
+        <w:t xml:space="preserve">Our website is intended to provide a way for NYC area commuters to manage their MetroCards online. New Yorkers are always in a rush as is and standing in line to add fares to our cards only makes us even more late. There is no specific demographic beyond that as everyone can benefit from </w:t>
       </w:r>
       <w:r>
         <w:rPr>
@@ -294,27 +300,6 @@
           <w:szCs w:val="24"/>
         </w:rPr>
       </w:pPr>
-      <w:r>
-        <w:rPr>
-          <w:rFonts w:ascii="Arial" w:hAnsi="Arial" w:cs="Arial"/>
-          <w:color w:val="C00000"/>
-          <w:sz w:val="24"/>
-          <w:szCs w:val="24"/>
-        </w:rPr>
-        <w:t>(colors?)</w:t>
-      </w:r>
-    </w:p>
-    <w:p>
-      <w:pPr>
-        <w:spacing w:after="0" w:line="240" w:lineRule="auto"/>
-        <w:contextualSpacing/>
-        <w:rPr>
-          <w:rFonts w:ascii="Arial" w:hAnsi="Arial" w:cs="Arial"/>
-          <w:color w:val="C00000"/>
-          <w:sz w:val="24"/>
-          <w:szCs w:val="24"/>
-        </w:rPr>
-      </w:pPr>
     </w:p>
     <w:p>
       <w:pPr>
@@ -500,32 +485,20 @@
         <w:contextualSpacing/>
         <w:rPr>
           <w:rFonts w:ascii="Arial" w:hAnsi="Arial" w:cs="Arial"/>
-          <w:sz w:val="24"/>
-          <w:szCs w:val="24"/>
-        </w:rPr>
-      </w:pPr>
-    </w:p>
-    <w:p>
-      <w:pPr>
-        <w:spacing w:after="0" w:line="240" w:lineRule="auto"/>
-        <w:contextualSpacing/>
-        <w:rPr>
-          <w:rFonts w:ascii="Arial" w:hAnsi="Arial" w:cs="Arial"/>
-          <w:b/>
-          <w:bCs/>
-          <w:sz w:val="24"/>
-          <w:szCs w:val="24"/>
-        </w:rPr>
-      </w:pPr>
-      <w:r>
-        <w:rPr>
-          <w:rFonts w:ascii="Arial" w:hAnsi="Arial" w:cs="Arial"/>
-          <w:b/>
-          <w:bCs/>
-          <w:sz w:val="24"/>
-          <w:szCs w:val="24"/>
-        </w:rPr>
-        <w:lastRenderedPageBreak/>
+          <w:b/>
+          <w:bCs/>
+          <w:sz w:val="24"/>
+          <w:szCs w:val="24"/>
+        </w:rPr>
+      </w:pPr>
+      <w:r>
+        <w:rPr>
+          <w:rFonts w:ascii="Arial" w:hAnsi="Arial" w:cs="Arial"/>
+          <w:b/>
+          <w:bCs/>
+          <w:sz w:val="24"/>
+          <w:szCs w:val="24"/>
+        </w:rPr>
         <w:t>3. Read Chapter 7 in the reading assigned. Refer to the list of Schneiderman</w:t>
       </w:r>
       <w:r>
@@ -600,422 +573,21 @@
         <w:contextualSpacing/>
         <w:rPr>
           <w:rFonts w:ascii="Arial" w:hAnsi="Arial" w:cs="Arial"/>
-          <w:sz w:val="24"/>
-          <w:szCs w:val="24"/>
-        </w:rPr>
-      </w:pPr>
-      <w:r>
-        <w:rPr>
-          <w:rFonts w:ascii="Arial" w:hAnsi="Arial" w:cs="Arial"/>
+          <w:b/>
+          <w:bCs/>
+          <w:sz w:val="24"/>
+          <w:szCs w:val="24"/>
+        </w:rPr>
+      </w:pPr>
+      <w:r>
+        <w:rPr>
+          <w:rFonts w:ascii="Arial" w:hAnsi="Arial" w:cs="Arial"/>
+          <w:b/>
+          <w:bCs/>
           <w:sz w:val="24"/>
           <w:szCs w:val="24"/>
         </w:rPr>
         <w:t>1. Strive for Consistency</w:t>
-      </w:r>
-    </w:p>
-    <w:p>
-      <w:pPr>
-        <w:spacing w:after="0" w:line="240" w:lineRule="auto"/>
-        <w:contextualSpacing/>
-        <w:rPr>
-          <w:rFonts w:ascii="Arial" w:hAnsi="Arial" w:cs="Arial"/>
-          <w:color w:val="4472C4" w:themeColor="accent1"/>
-          <w:sz w:val="24"/>
-          <w:szCs w:val="24"/>
-        </w:rPr>
-      </w:pPr>
-      <w:r>
-        <w:rPr>
-          <w:rFonts w:ascii="Arial" w:hAnsi="Arial" w:cs="Arial"/>
-          <w:color w:val="4472C4" w:themeColor="accent1"/>
-          <w:sz w:val="24"/>
-          <w:szCs w:val="24"/>
-        </w:rPr>
-        <w:t>-Identical terminology is used in menus (navbar buttons)</w:t>
-      </w:r>
-    </w:p>
-    <w:p>
-      <w:pPr>
-        <w:spacing w:after="0" w:line="240" w:lineRule="auto"/>
-        <w:contextualSpacing/>
-        <w:rPr>
-          <w:rFonts w:ascii="Arial" w:hAnsi="Arial" w:cs="Arial"/>
-          <w:color w:val="4472C4" w:themeColor="accent1"/>
-          <w:sz w:val="24"/>
-          <w:szCs w:val="24"/>
-        </w:rPr>
-      </w:pPr>
-      <w:r>
-        <w:rPr>
-          <w:rFonts w:ascii="Arial" w:hAnsi="Arial" w:cs="Arial"/>
-          <w:color w:val="4472C4" w:themeColor="accent1"/>
-          <w:sz w:val="24"/>
-          <w:szCs w:val="24"/>
-        </w:rPr>
-        <w:t>-</w:t>
-      </w:r>
-      <w:r>
-        <w:rPr>
-          <w:rFonts w:ascii="Arial" w:hAnsi="Arial" w:cs="Arial"/>
-          <w:color w:val="4472C4" w:themeColor="accent1"/>
-          <w:sz w:val="24"/>
-          <w:szCs w:val="24"/>
-        </w:rPr>
-        <w:t>Stylistic attributes</w:t>
-      </w:r>
-      <w:r>
-        <w:rPr>
-          <w:rFonts w:ascii="Arial" w:hAnsi="Arial" w:cs="Arial"/>
-          <w:color w:val="4472C4" w:themeColor="accent1"/>
-          <w:sz w:val="24"/>
-          <w:szCs w:val="24"/>
-        </w:rPr>
-        <w:t xml:space="preserve"> </w:t>
-      </w:r>
-      <w:r>
-        <w:rPr>
-          <w:rFonts w:ascii="Arial" w:hAnsi="Arial" w:cs="Arial"/>
-          <w:color w:val="4472C4" w:themeColor="accent1"/>
-          <w:sz w:val="24"/>
-          <w:szCs w:val="24"/>
-        </w:rPr>
-        <w:t>are</w:t>
-      </w:r>
-      <w:r>
-        <w:rPr>
-          <w:rFonts w:ascii="Arial" w:hAnsi="Arial" w:cs="Arial"/>
-          <w:color w:val="4472C4" w:themeColor="accent1"/>
-          <w:sz w:val="24"/>
-          <w:szCs w:val="24"/>
-        </w:rPr>
-        <w:t xml:space="preserve"> consistent across pages</w:t>
-      </w:r>
-      <w:r>
-        <w:rPr>
-          <w:rFonts w:ascii="Arial" w:hAnsi="Arial" w:cs="Arial"/>
-          <w:color w:val="4472C4" w:themeColor="accent1"/>
-          <w:sz w:val="24"/>
-          <w:szCs w:val="24"/>
-        </w:rPr>
-        <w:t xml:space="preserve"> (colors, fonts, capitalization)</w:t>
-      </w:r>
-    </w:p>
-    <w:p>
-      <w:pPr>
-        <w:spacing w:after="0" w:line="240" w:lineRule="auto"/>
-        <w:contextualSpacing/>
-        <w:rPr>
-          <w:rFonts w:ascii="Arial" w:hAnsi="Arial" w:cs="Arial"/>
-          <w:color w:val="4472C4" w:themeColor="accent1"/>
-          <w:sz w:val="24"/>
-          <w:szCs w:val="24"/>
-        </w:rPr>
-      </w:pPr>
-      <w:r>
-        <w:rPr>
-          <w:rFonts w:ascii="Arial" w:hAnsi="Arial" w:cs="Arial"/>
-          <w:color w:val="4472C4" w:themeColor="accent1"/>
-          <w:sz w:val="24"/>
-          <w:szCs w:val="24"/>
-        </w:rPr>
-        <w:t>-Placement of images and forms is consistent</w:t>
-      </w:r>
-    </w:p>
-    <w:p>
-      <w:pPr>
-        <w:spacing w:after="0" w:line="240" w:lineRule="auto"/>
-        <w:contextualSpacing/>
-        <w:rPr>
-          <w:rFonts w:ascii="Arial" w:hAnsi="Arial" w:cs="Arial"/>
-          <w:sz w:val="24"/>
-          <w:szCs w:val="24"/>
-        </w:rPr>
-      </w:pPr>
-    </w:p>
-    <w:p>
-      <w:pPr>
-        <w:spacing w:after="0" w:line="240" w:lineRule="auto"/>
-        <w:contextualSpacing/>
-        <w:rPr>
-          <w:rFonts w:ascii="Arial" w:hAnsi="Arial" w:cs="Arial"/>
-          <w:sz w:val="24"/>
-          <w:szCs w:val="24"/>
-        </w:rPr>
-      </w:pPr>
-      <w:r>
-        <w:rPr>
-          <w:rFonts w:ascii="Arial" w:hAnsi="Arial" w:cs="Arial"/>
-          <w:sz w:val="24"/>
-          <w:szCs w:val="24"/>
-        </w:rPr>
-        <w:t>3</w:t>
-      </w:r>
-      <w:r>
-        <w:rPr>
-          <w:rFonts w:ascii="Arial" w:hAnsi="Arial" w:cs="Arial"/>
-          <w:sz w:val="24"/>
-          <w:szCs w:val="24"/>
-        </w:rPr>
-        <w:t>. Offer Informative Feedback</w:t>
-      </w:r>
-    </w:p>
-    <w:p>
-      <w:pPr>
-        <w:spacing w:after="0" w:line="240" w:lineRule="auto"/>
-        <w:contextualSpacing/>
-        <w:rPr>
-          <w:rFonts w:ascii="Arial" w:hAnsi="Arial" w:cs="Arial"/>
-          <w:color w:val="70AD47" w:themeColor="accent6"/>
-          <w:sz w:val="24"/>
-          <w:szCs w:val="24"/>
-        </w:rPr>
-      </w:pPr>
-      <w:r>
-        <w:rPr>
-          <w:rFonts w:ascii="Arial" w:hAnsi="Arial" w:cs="Arial"/>
-          <w:color w:val="4472C4" w:themeColor="accent1"/>
-          <w:sz w:val="24"/>
-          <w:szCs w:val="24"/>
-        </w:rPr>
-        <w:t>-Confirmation message when submitting billing information</w:t>
-      </w:r>
-    </w:p>
-    <w:p>
-      <w:pPr>
-        <w:spacing w:after="0" w:line="240" w:lineRule="auto"/>
-        <w:contextualSpacing/>
-        <w:rPr>
-          <w:rFonts w:ascii="Arial" w:hAnsi="Arial" w:cs="Arial"/>
-          <w:color w:val="FF0000"/>
-          <w:sz w:val="24"/>
-          <w:szCs w:val="24"/>
-        </w:rPr>
-      </w:pPr>
-      <w:r>
-        <w:rPr>
-          <w:rFonts w:ascii="Arial" w:hAnsi="Arial" w:cs="Arial"/>
-          <w:color w:val="FF0000"/>
-          <w:sz w:val="24"/>
-          <w:szCs w:val="24"/>
-        </w:rPr>
-        <w:t>-Error message when attempting to submit with invalid inputs</w:t>
-      </w:r>
-    </w:p>
-    <w:p>
-      <w:pPr>
-        <w:spacing w:after="0" w:line="240" w:lineRule="auto"/>
-        <w:contextualSpacing/>
-        <w:rPr>
-          <w:rFonts w:ascii="Arial" w:hAnsi="Arial" w:cs="Arial"/>
-          <w:color w:val="FF0000"/>
-          <w:sz w:val="24"/>
-          <w:szCs w:val="24"/>
-        </w:rPr>
-      </w:pPr>
-      <w:r>
-        <w:rPr>
-          <w:rFonts w:ascii="Arial" w:hAnsi="Arial" w:cs="Arial"/>
-          <w:color w:val="FF0000"/>
-          <w:sz w:val="24"/>
-          <w:szCs w:val="24"/>
-        </w:rPr>
-        <w:t>-Invalid form fields are highlighted</w:t>
-      </w:r>
-    </w:p>
-    <w:p>
-      <w:pPr>
-        <w:spacing w:after="0" w:line="240" w:lineRule="auto"/>
-        <w:contextualSpacing/>
-        <w:rPr>
-          <w:rFonts w:ascii="Arial" w:hAnsi="Arial" w:cs="Arial"/>
-          <w:sz w:val="24"/>
-          <w:szCs w:val="24"/>
-        </w:rPr>
-      </w:pPr>
-    </w:p>
-    <w:p>
-      <w:pPr>
-        <w:spacing w:after="0" w:line="240" w:lineRule="auto"/>
-        <w:contextualSpacing/>
-        <w:rPr>
-          <w:rFonts w:ascii="Arial" w:hAnsi="Arial" w:cs="Arial"/>
-          <w:sz w:val="24"/>
-          <w:szCs w:val="24"/>
-        </w:rPr>
-      </w:pPr>
-    </w:p>
-    <w:p>
-      <w:pPr>
-        <w:spacing w:after="0" w:line="240" w:lineRule="auto"/>
-        <w:contextualSpacing/>
-        <w:rPr>
-          <w:rFonts w:ascii="Arial" w:hAnsi="Arial" w:cs="Arial"/>
-          <w:sz w:val="24"/>
-          <w:szCs w:val="24"/>
-        </w:rPr>
-      </w:pPr>
-    </w:p>
-    <w:p>
-      <w:pPr>
-        <w:spacing w:after="0" w:line="240" w:lineRule="auto"/>
-        <w:contextualSpacing/>
-        <w:rPr>
-          <w:rFonts w:ascii="Arial" w:hAnsi="Arial" w:cs="Arial"/>
-          <w:sz w:val="24"/>
-          <w:szCs w:val="24"/>
-        </w:rPr>
-      </w:pPr>
-      <w:r>
-        <w:rPr>
-          <w:rFonts w:ascii="Arial" w:hAnsi="Arial" w:cs="Arial"/>
-          <w:sz w:val="24"/>
-          <w:szCs w:val="24"/>
-        </w:rPr>
-        <w:t>5. Prevent Errors</w:t>
-      </w:r>
-    </w:p>
-    <w:p>
-      <w:pPr>
-        <w:spacing w:after="0" w:line="240" w:lineRule="auto"/>
-        <w:contextualSpacing/>
-        <w:rPr>
-          <w:rFonts w:ascii="Arial" w:hAnsi="Arial" w:cs="Arial"/>
-          <w:color w:val="FF0000"/>
-          <w:sz w:val="24"/>
-          <w:szCs w:val="24"/>
-        </w:rPr>
-      </w:pPr>
-      <w:r>
-        <w:rPr>
-          <w:rFonts w:ascii="Arial" w:hAnsi="Arial" w:cs="Arial"/>
-          <w:color w:val="FF0000"/>
-          <w:sz w:val="24"/>
-          <w:szCs w:val="24"/>
-        </w:rPr>
-        <w:t>-Inapplicable menu items are greyed out</w:t>
-      </w:r>
-    </w:p>
-    <w:p>
-      <w:pPr>
-        <w:spacing w:after="0" w:line="240" w:lineRule="auto"/>
-        <w:contextualSpacing/>
-        <w:rPr>
-          <w:rFonts w:ascii="Arial" w:hAnsi="Arial" w:cs="Arial"/>
-          <w:color w:val="FF0000"/>
-          <w:sz w:val="24"/>
-          <w:szCs w:val="24"/>
-        </w:rPr>
-      </w:pPr>
-      <w:r>
-        <w:rPr>
-          <w:rFonts w:ascii="Arial" w:hAnsi="Arial" w:cs="Arial"/>
-          <w:color w:val="FF0000"/>
-          <w:sz w:val="24"/>
-          <w:szCs w:val="24"/>
-        </w:rPr>
-        <w:t>-</w:t>
-      </w:r>
-      <w:r>
-        <w:rPr>
-          <w:rFonts w:ascii="Arial" w:hAnsi="Arial" w:cs="Arial"/>
-          <w:color w:val="FF0000"/>
-          <w:sz w:val="24"/>
-          <w:szCs w:val="24"/>
-        </w:rPr>
-        <w:t>Form fields accept the appropriate type of input</w:t>
-      </w:r>
-    </w:p>
-    <w:p>
-      <w:pPr>
-        <w:spacing w:after="0" w:line="240" w:lineRule="auto"/>
-        <w:contextualSpacing/>
-        <w:rPr>
-          <w:rFonts w:ascii="Arial" w:hAnsi="Arial" w:cs="Arial"/>
-          <w:color w:val="FF0000"/>
-          <w:sz w:val="24"/>
-          <w:szCs w:val="24"/>
-        </w:rPr>
-      </w:pPr>
-      <w:r>
-        <w:rPr>
-          <w:rFonts w:ascii="Arial" w:hAnsi="Arial" w:cs="Arial"/>
-          <w:color w:val="FF0000"/>
-          <w:sz w:val="24"/>
-          <w:szCs w:val="24"/>
-        </w:rPr>
-        <w:t>-User is notified of improper inputs</w:t>
-      </w:r>
-    </w:p>
-    <w:p>
-      <w:pPr>
-        <w:spacing w:after="0" w:line="240" w:lineRule="auto"/>
-        <w:contextualSpacing/>
-        <w:rPr>
-          <w:rFonts w:ascii="Arial" w:hAnsi="Arial" w:cs="Arial"/>
-          <w:color w:val="FF0000"/>
-          <w:sz w:val="24"/>
-          <w:szCs w:val="24"/>
-        </w:rPr>
-      </w:pPr>
-      <w:r>
-        <w:rPr>
-          <w:rFonts w:ascii="Arial" w:hAnsi="Arial" w:cs="Arial"/>
-          <w:color w:val="FF0000"/>
-          <w:sz w:val="24"/>
-          <w:szCs w:val="24"/>
-        </w:rPr>
-        <w:t>-Valid form inputs are preserved</w:t>
-      </w:r>
-    </w:p>
-    <w:p>
-      <w:pPr>
-        <w:spacing w:after="0" w:line="240" w:lineRule="auto"/>
-        <w:contextualSpacing/>
-        <w:rPr>
-          <w:rFonts w:ascii="Arial" w:hAnsi="Arial" w:cs="Arial"/>
-          <w:sz w:val="24"/>
-          <w:szCs w:val="24"/>
-        </w:rPr>
-      </w:pPr>
-    </w:p>
-    <w:p>
-      <w:pPr>
-        <w:spacing w:after="0" w:line="240" w:lineRule="auto"/>
-        <w:contextualSpacing/>
-        <w:rPr>
-          <w:rFonts w:ascii="Arial" w:hAnsi="Arial" w:cs="Arial"/>
-          <w:sz w:val="24"/>
-          <w:szCs w:val="24"/>
-        </w:rPr>
-      </w:pPr>
-      <w:r>
-        <w:rPr>
-          <w:rFonts w:ascii="Arial" w:hAnsi="Arial" w:cs="Arial"/>
-          <w:sz w:val="24"/>
-          <w:szCs w:val="24"/>
-        </w:rPr>
-        <w:t>8. Reduce Short-Term Memory Load</w:t>
-      </w:r>
-    </w:p>
-    <w:p>
-      <w:pPr>
-        <w:spacing w:after="0" w:line="240" w:lineRule="auto"/>
-        <w:contextualSpacing/>
-        <w:rPr>
-          <w:rFonts w:ascii="Arial" w:hAnsi="Arial" w:cs="Arial"/>
-          <w:color w:val="4472C4" w:themeColor="accent1"/>
-          <w:sz w:val="24"/>
-          <w:szCs w:val="24"/>
-        </w:rPr>
-      </w:pPr>
-      <w:r>
-        <w:rPr>
-          <w:rFonts w:ascii="Arial" w:hAnsi="Arial" w:cs="Arial"/>
-          <w:color w:val="4472C4" w:themeColor="accent1"/>
-          <w:sz w:val="24"/>
-          <w:szCs w:val="24"/>
-        </w:rPr>
-        <w:t>-Information is preserved between displays:</w:t>
       </w:r>
     </w:p>
     <w:p>
@@ -1023,20 +595,434 @@
         <w:pStyle w:val="ListParagraph"/>
         <w:numPr>
           <w:ilvl w:val="0"/>
-          <w:numId w:val="1"/>
+          <w:numId w:val="6"/>
         </w:numPr>
         <w:spacing w:after="0" w:line="240" w:lineRule="auto"/>
         <w:rPr>
           <w:rFonts w:ascii="Arial" w:hAnsi="Arial" w:cs="Arial"/>
-          <w:color w:val="4472C4" w:themeColor="accent1"/>
-          <w:sz w:val="24"/>
-          <w:szCs w:val="24"/>
-        </w:rPr>
-      </w:pPr>
-      <w:r>
-        <w:rPr>
-          <w:rFonts w:ascii="Arial" w:hAnsi="Arial" w:cs="Arial"/>
-          <w:color w:val="4472C4" w:themeColor="accent1"/>
+          <w:sz w:val="24"/>
+          <w:szCs w:val="24"/>
+        </w:rPr>
+      </w:pPr>
+      <w:r>
+        <w:rPr>
+          <w:rFonts w:ascii="Arial" w:hAnsi="Arial" w:cs="Arial"/>
+          <w:sz w:val="24"/>
+          <w:szCs w:val="24"/>
+        </w:rPr>
+        <w:t>Identical terminology is used in menus (navbar buttons)</w:t>
+      </w:r>
+    </w:p>
+    <w:p>
+      <w:pPr>
+        <w:pStyle w:val="ListParagraph"/>
+        <w:numPr>
+          <w:ilvl w:val="0"/>
+          <w:numId w:val="6"/>
+        </w:numPr>
+        <w:spacing w:after="0" w:line="240" w:lineRule="auto"/>
+        <w:rPr>
+          <w:rFonts w:ascii="Arial" w:hAnsi="Arial" w:cs="Arial"/>
+          <w:sz w:val="24"/>
+          <w:szCs w:val="24"/>
+        </w:rPr>
+      </w:pPr>
+      <w:r>
+        <w:rPr>
+          <w:rFonts w:ascii="Arial" w:hAnsi="Arial" w:cs="Arial"/>
+          <w:sz w:val="24"/>
+          <w:szCs w:val="24"/>
+        </w:rPr>
+        <w:t>Stylistic attributes</w:t>
+      </w:r>
+      <w:r>
+        <w:rPr>
+          <w:rFonts w:ascii="Arial" w:hAnsi="Arial" w:cs="Arial"/>
+          <w:sz w:val="24"/>
+          <w:szCs w:val="24"/>
+        </w:rPr>
+        <w:t xml:space="preserve"> </w:t>
+      </w:r>
+      <w:r>
+        <w:rPr>
+          <w:rFonts w:ascii="Arial" w:hAnsi="Arial" w:cs="Arial"/>
+          <w:sz w:val="24"/>
+          <w:szCs w:val="24"/>
+        </w:rPr>
+        <w:t>are</w:t>
+      </w:r>
+      <w:r>
+        <w:rPr>
+          <w:rFonts w:ascii="Arial" w:hAnsi="Arial" w:cs="Arial"/>
+          <w:sz w:val="24"/>
+          <w:szCs w:val="24"/>
+        </w:rPr>
+        <w:t xml:space="preserve"> consistent across pages</w:t>
+      </w:r>
+      <w:r>
+        <w:rPr>
+          <w:rFonts w:ascii="Arial" w:hAnsi="Arial" w:cs="Arial"/>
+          <w:sz w:val="24"/>
+          <w:szCs w:val="24"/>
+        </w:rPr>
+        <w:t xml:space="preserve"> (colors, fonts, capitalization)</w:t>
+      </w:r>
+    </w:p>
+    <w:p>
+      <w:pPr>
+        <w:pStyle w:val="ListParagraph"/>
+        <w:numPr>
+          <w:ilvl w:val="0"/>
+          <w:numId w:val="6"/>
+        </w:numPr>
+        <w:spacing w:after="0" w:line="240" w:lineRule="auto"/>
+        <w:rPr>
+          <w:rFonts w:ascii="Arial" w:hAnsi="Arial" w:cs="Arial"/>
+          <w:sz w:val="24"/>
+          <w:szCs w:val="24"/>
+        </w:rPr>
+      </w:pPr>
+      <w:r>
+        <w:rPr>
+          <w:rFonts w:ascii="Arial" w:hAnsi="Arial" w:cs="Arial"/>
+          <w:sz w:val="24"/>
+          <w:szCs w:val="24"/>
+        </w:rPr>
+        <w:t>Placement of images and forms is consistent</w:t>
+      </w:r>
+    </w:p>
+    <w:p>
+      <w:pPr>
+        <w:spacing w:after="0" w:line="240" w:lineRule="auto"/>
+        <w:contextualSpacing/>
+        <w:rPr>
+          <w:rFonts w:ascii="Arial" w:hAnsi="Arial" w:cs="Arial"/>
+          <w:sz w:val="24"/>
+          <w:szCs w:val="24"/>
+        </w:rPr>
+      </w:pPr>
+    </w:p>
+    <w:p>
+      <w:pPr>
+        <w:spacing w:after="0" w:line="240" w:lineRule="auto"/>
+        <w:contextualSpacing/>
+        <w:rPr>
+          <w:rFonts w:ascii="Arial" w:hAnsi="Arial" w:cs="Arial"/>
+          <w:b/>
+          <w:bCs/>
+          <w:sz w:val="24"/>
+          <w:szCs w:val="24"/>
+        </w:rPr>
+      </w:pPr>
+      <w:r>
+        <w:rPr>
+          <w:rFonts w:ascii="Arial" w:hAnsi="Arial" w:cs="Arial"/>
+          <w:b/>
+          <w:bCs/>
+          <w:sz w:val="24"/>
+          <w:szCs w:val="24"/>
+        </w:rPr>
+        <w:t>3</w:t>
+      </w:r>
+      <w:r>
+        <w:rPr>
+          <w:rFonts w:ascii="Arial" w:hAnsi="Arial" w:cs="Arial"/>
+          <w:b/>
+          <w:bCs/>
+          <w:sz w:val="24"/>
+          <w:szCs w:val="24"/>
+        </w:rPr>
+        <w:t>. Offer Informative Feedback</w:t>
+      </w:r>
+    </w:p>
+    <w:p>
+      <w:pPr>
+        <w:pStyle w:val="ListParagraph"/>
+        <w:numPr>
+          <w:ilvl w:val="0"/>
+          <w:numId w:val="5"/>
+        </w:numPr>
+        <w:spacing w:after="0" w:line="240" w:lineRule="auto"/>
+        <w:rPr>
+          <w:rFonts w:ascii="Arial" w:hAnsi="Arial" w:cs="Arial"/>
+          <w:sz w:val="24"/>
+          <w:szCs w:val="24"/>
+        </w:rPr>
+      </w:pPr>
+      <w:r>
+        <w:rPr>
+          <w:rFonts w:ascii="Arial" w:hAnsi="Arial" w:cs="Arial"/>
+          <w:sz w:val="24"/>
+          <w:szCs w:val="24"/>
+        </w:rPr>
+        <w:t>Confirmation message when submitting billing information</w:t>
+      </w:r>
+    </w:p>
+    <w:p>
+      <w:pPr>
+        <w:pStyle w:val="ListParagraph"/>
+        <w:numPr>
+          <w:ilvl w:val="0"/>
+          <w:numId w:val="5"/>
+        </w:numPr>
+        <w:spacing w:after="0" w:line="240" w:lineRule="auto"/>
+        <w:rPr>
+          <w:rFonts w:ascii="Arial" w:hAnsi="Arial" w:cs="Arial"/>
+          <w:sz w:val="24"/>
+          <w:szCs w:val="24"/>
+        </w:rPr>
+      </w:pPr>
+      <w:r>
+        <w:rPr>
+          <w:rFonts w:ascii="Arial" w:hAnsi="Arial" w:cs="Arial"/>
+          <w:sz w:val="24"/>
+          <w:szCs w:val="24"/>
+        </w:rPr>
+        <w:t>Error message when attempting to submit with invalid inputs</w:t>
+      </w:r>
+    </w:p>
+    <w:p>
+      <w:pPr>
+        <w:pStyle w:val="ListParagraph"/>
+        <w:numPr>
+          <w:ilvl w:val="0"/>
+          <w:numId w:val="5"/>
+        </w:numPr>
+        <w:spacing w:after="0" w:line="240" w:lineRule="auto"/>
+        <w:rPr>
+          <w:rFonts w:ascii="Arial" w:hAnsi="Arial" w:cs="Arial"/>
+          <w:sz w:val="24"/>
+          <w:szCs w:val="24"/>
+        </w:rPr>
+      </w:pPr>
+      <w:r>
+        <w:rPr>
+          <w:rFonts w:ascii="Arial" w:hAnsi="Arial" w:cs="Arial"/>
+          <w:sz w:val="24"/>
+          <w:szCs w:val="24"/>
+        </w:rPr>
+        <w:t>Invalid form fields are highlighted</w:t>
+      </w:r>
+    </w:p>
+    <w:p>
+      <w:pPr>
+        <w:spacing w:after="0" w:line="240" w:lineRule="auto"/>
+        <w:contextualSpacing/>
+        <w:rPr>
+          <w:rFonts w:ascii="Arial" w:hAnsi="Arial" w:cs="Arial"/>
+          <w:sz w:val="24"/>
+          <w:szCs w:val="24"/>
+        </w:rPr>
+      </w:pPr>
+    </w:p>
+    <w:p>
+      <w:pPr>
+        <w:spacing w:after="0" w:line="240" w:lineRule="auto"/>
+        <w:contextualSpacing/>
+        <w:rPr>
+          <w:rFonts w:ascii="Arial" w:hAnsi="Arial" w:cs="Arial"/>
+          <w:sz w:val="24"/>
+          <w:szCs w:val="24"/>
+        </w:rPr>
+      </w:pPr>
+    </w:p>
+    <w:p>
+      <w:pPr>
+        <w:spacing w:after="0" w:line="240" w:lineRule="auto"/>
+        <w:contextualSpacing/>
+        <w:rPr>
+          <w:rFonts w:ascii="Arial" w:hAnsi="Arial" w:cs="Arial"/>
+          <w:b/>
+          <w:bCs/>
+          <w:sz w:val="24"/>
+          <w:szCs w:val="24"/>
+        </w:rPr>
+      </w:pPr>
+      <w:r>
+        <w:rPr>
+          <w:rFonts w:ascii="Arial" w:hAnsi="Arial" w:cs="Arial"/>
+          <w:b/>
+          <w:bCs/>
+          <w:sz w:val="24"/>
+          <w:szCs w:val="24"/>
+        </w:rPr>
+        <w:t>5. Prevent Errors</w:t>
+      </w:r>
+    </w:p>
+    <w:p>
+      <w:pPr>
+        <w:pStyle w:val="ListParagraph"/>
+        <w:numPr>
+          <w:ilvl w:val="0"/>
+          <w:numId w:val="4"/>
+        </w:numPr>
+        <w:spacing w:after="0" w:line="240" w:lineRule="auto"/>
+        <w:rPr>
+          <w:rFonts w:ascii="Arial" w:hAnsi="Arial" w:cs="Arial"/>
+          <w:sz w:val="24"/>
+          <w:szCs w:val="24"/>
+        </w:rPr>
+      </w:pPr>
+      <w:r>
+        <w:rPr>
+          <w:rFonts w:ascii="Arial" w:hAnsi="Arial" w:cs="Arial"/>
+          <w:sz w:val="24"/>
+          <w:szCs w:val="24"/>
+        </w:rPr>
+        <w:t>Inapplicable menu items are greyed out</w:t>
+      </w:r>
+    </w:p>
+    <w:p>
+      <w:pPr>
+        <w:pStyle w:val="ListParagraph"/>
+        <w:numPr>
+          <w:ilvl w:val="0"/>
+          <w:numId w:val="4"/>
+        </w:numPr>
+        <w:spacing w:after="0" w:line="240" w:lineRule="auto"/>
+        <w:rPr>
+          <w:rFonts w:ascii="Arial" w:hAnsi="Arial" w:cs="Arial"/>
+          <w:sz w:val="24"/>
+          <w:szCs w:val="24"/>
+        </w:rPr>
+      </w:pPr>
+      <w:r>
+        <w:rPr>
+          <w:rFonts w:ascii="Arial" w:hAnsi="Arial" w:cs="Arial"/>
+          <w:sz w:val="24"/>
+          <w:szCs w:val="24"/>
+        </w:rPr>
+        <w:t>Form fields accept the appropriate type of input</w:t>
+      </w:r>
+    </w:p>
+    <w:p>
+      <w:pPr>
+        <w:pStyle w:val="ListParagraph"/>
+        <w:numPr>
+          <w:ilvl w:val="0"/>
+          <w:numId w:val="4"/>
+        </w:numPr>
+        <w:spacing w:after="0" w:line="240" w:lineRule="auto"/>
+        <w:rPr>
+          <w:rFonts w:ascii="Arial" w:hAnsi="Arial" w:cs="Arial"/>
+          <w:sz w:val="24"/>
+          <w:szCs w:val="24"/>
+        </w:rPr>
+      </w:pPr>
+      <w:r>
+        <w:rPr>
+          <w:rFonts w:ascii="Arial" w:hAnsi="Arial" w:cs="Arial"/>
+          <w:sz w:val="24"/>
+          <w:szCs w:val="24"/>
+        </w:rPr>
+        <w:t xml:space="preserve">User is </w:t>
+      </w:r>
+      <w:r>
+        <w:rPr>
+          <w:rFonts w:ascii="Arial" w:hAnsi="Arial" w:cs="Arial"/>
+          <w:sz w:val="24"/>
+          <w:szCs w:val="24"/>
+        </w:rPr>
+        <w:t>shown the format for relevant fields (e.g., credit card number)</w:t>
+      </w:r>
+    </w:p>
+    <w:p>
+      <w:pPr>
+        <w:pStyle w:val="ListParagraph"/>
+        <w:numPr>
+          <w:ilvl w:val="0"/>
+          <w:numId w:val="4"/>
+        </w:numPr>
+        <w:spacing w:after="0" w:line="240" w:lineRule="auto"/>
+        <w:rPr>
+          <w:rFonts w:ascii="Arial" w:hAnsi="Arial" w:cs="Arial"/>
+          <w:sz w:val="24"/>
+          <w:szCs w:val="24"/>
+        </w:rPr>
+      </w:pPr>
+      <w:r>
+        <w:rPr>
+          <w:rFonts w:ascii="Arial" w:hAnsi="Arial" w:cs="Arial"/>
+          <w:sz w:val="24"/>
+          <w:szCs w:val="24"/>
+        </w:rPr>
+        <w:t>Valid form inputs are preserved</w:t>
+      </w:r>
+    </w:p>
+    <w:p>
+      <w:pPr>
+        <w:spacing w:after="0" w:line="240" w:lineRule="auto"/>
+        <w:contextualSpacing/>
+        <w:rPr>
+          <w:rFonts w:ascii="Arial" w:hAnsi="Arial" w:cs="Arial"/>
+          <w:sz w:val="24"/>
+          <w:szCs w:val="24"/>
+        </w:rPr>
+      </w:pPr>
+    </w:p>
+    <w:p>
+      <w:pPr>
+        <w:spacing w:after="0" w:line="240" w:lineRule="auto"/>
+        <w:contextualSpacing/>
+        <w:rPr>
+          <w:rFonts w:ascii="Arial" w:hAnsi="Arial" w:cs="Arial"/>
+          <w:b/>
+          <w:bCs/>
+          <w:sz w:val="24"/>
+          <w:szCs w:val="24"/>
+        </w:rPr>
+      </w:pPr>
+      <w:r>
+        <w:rPr>
+          <w:rFonts w:ascii="Arial" w:hAnsi="Arial" w:cs="Arial"/>
+          <w:b/>
+          <w:bCs/>
+          <w:sz w:val="24"/>
+          <w:szCs w:val="24"/>
+        </w:rPr>
+        <w:t>8. Reduce Short-Term Memory Load</w:t>
+      </w:r>
+    </w:p>
+    <w:p>
+      <w:pPr>
+        <w:pStyle w:val="ListParagraph"/>
+        <w:numPr>
+          <w:ilvl w:val="0"/>
+          <w:numId w:val="3"/>
+        </w:numPr>
+        <w:spacing w:after="0" w:line="240" w:lineRule="auto"/>
+        <w:rPr>
+          <w:rFonts w:ascii="Arial" w:hAnsi="Arial" w:cs="Arial"/>
+          <w:sz w:val="24"/>
+          <w:szCs w:val="24"/>
+        </w:rPr>
+      </w:pPr>
+      <w:r>
+        <w:rPr>
+          <w:rFonts w:ascii="Arial" w:hAnsi="Arial" w:cs="Arial"/>
+          <w:sz w:val="24"/>
+          <w:szCs w:val="24"/>
+        </w:rPr>
+        <w:t>Information is preserved between displays:</w:t>
+      </w:r>
+    </w:p>
+    <w:p>
+      <w:pPr>
+        <w:pStyle w:val="ListParagraph"/>
+        <w:numPr>
+          <w:ilvl w:val="1"/>
+          <w:numId w:val="3"/>
+        </w:numPr>
+        <w:spacing w:after="0" w:line="240" w:lineRule="auto"/>
+        <w:rPr>
+          <w:rFonts w:ascii="Arial" w:hAnsi="Arial" w:cs="Arial"/>
+          <w:sz w:val="24"/>
+          <w:szCs w:val="24"/>
+        </w:rPr>
+      </w:pPr>
+      <w:r>
+        <w:rPr>
+          <w:rFonts w:ascii="Arial" w:hAnsi="Arial" w:cs="Arial"/>
           <w:sz w:val="24"/>
           <w:szCs w:val="24"/>
         </w:rPr>
@@ -1049,35 +1035,28 @@
         <w:spacing w:after="0" w:line="240" w:lineRule="auto"/>
         <w:rPr>
           <w:rFonts w:ascii="Arial" w:hAnsi="Arial" w:cs="Arial"/>
-          <w:color w:val="4472C4" w:themeColor="accent1"/>
-          <w:sz w:val="24"/>
-          <w:szCs w:val="24"/>
-        </w:rPr>
-      </w:pPr>
-    </w:p>
-    <w:p>
-      <w:pPr>
-        <w:spacing w:after="0" w:line="240" w:lineRule="auto"/>
-        <w:rPr>
-          <w:rFonts w:ascii="Arial" w:hAnsi="Arial" w:cs="Arial"/>
-          <w:color w:val="4472C4" w:themeColor="accent1"/>
-          <w:sz w:val="24"/>
-          <w:szCs w:val="24"/>
-        </w:rPr>
-      </w:pPr>
-      <w:r>
-        <w:rPr>
-          <w:rFonts w:ascii="Arial" w:hAnsi="Arial" w:cs="Arial"/>
-          <w:color w:val="4472C4" w:themeColor="accent1"/>
-          <w:sz w:val="24"/>
-          <w:szCs w:val="24"/>
-        </w:rPr>
-        <w:t>-</w:t>
-      </w:r>
-      <w:r>
-        <w:rPr>
-          <w:rFonts w:ascii="Arial" w:hAnsi="Arial" w:cs="Arial"/>
-          <w:color w:val="4472C4" w:themeColor="accent1"/>
+          <w:sz w:val="24"/>
+          <w:szCs w:val="24"/>
+        </w:rPr>
+      </w:pPr>
+    </w:p>
+    <w:p>
+      <w:pPr>
+        <w:pStyle w:val="ListParagraph"/>
+        <w:numPr>
+          <w:ilvl w:val="0"/>
+          <w:numId w:val="3"/>
+        </w:numPr>
+        <w:spacing w:after="0" w:line="240" w:lineRule="auto"/>
+        <w:rPr>
+          <w:rFonts w:ascii="Arial" w:hAnsi="Arial" w:cs="Arial"/>
+          <w:sz w:val="24"/>
+          <w:szCs w:val="24"/>
+        </w:rPr>
+      </w:pPr>
+      <w:r>
+        <w:rPr>
+          <w:rFonts w:ascii="Arial" w:hAnsi="Arial" w:cs="Arial"/>
           <w:sz w:val="24"/>
           <w:szCs w:val="24"/>
         </w:rPr>
@@ -1086,7 +1065,6 @@
       <w:r>
         <w:rPr>
           <w:rFonts w:ascii="Arial" w:hAnsi="Arial" w:cs="Arial"/>
-          <w:color w:val="4472C4" w:themeColor="accent1"/>
           <w:sz w:val="24"/>
           <w:szCs w:val="24"/>
         </w:rPr>
@@ -1095,7 +1073,6 @@
       <w:r>
         <w:rPr>
           <w:rFonts w:ascii="Arial" w:hAnsi="Arial" w:cs="Arial"/>
-          <w:color w:val="4472C4" w:themeColor="accent1"/>
           <w:sz w:val="24"/>
           <w:szCs w:val="24"/>
         </w:rPr>
@@ -1104,7 +1081,6 @@
       <w:r>
         <w:rPr>
           <w:rFonts w:ascii="Arial" w:hAnsi="Arial" w:cs="Arial"/>
-          <w:color w:val="4472C4" w:themeColor="accent1"/>
           <w:sz w:val="24"/>
           <w:szCs w:val="24"/>
         </w:rPr>
@@ -1113,7 +1089,6 @@
       <w:r>
         <w:rPr>
           <w:rFonts w:ascii="Arial" w:hAnsi="Arial" w:cs="Arial"/>
-          <w:color w:val="4472C4" w:themeColor="accent1"/>
           <w:sz w:val="24"/>
           <w:szCs w:val="24"/>
         </w:rPr>
@@ -1122,32 +1097,53 @@
     </w:p>
     <w:p>
       <w:pPr>
-        <w:spacing w:after="0" w:line="240" w:lineRule="auto"/>
-        <w:rPr>
-          <w:rFonts w:ascii="Arial" w:hAnsi="Arial" w:cs="Arial"/>
-          <w:color w:val="4472C4" w:themeColor="accent1"/>
-          <w:sz w:val="24"/>
-          <w:szCs w:val="24"/>
-        </w:rPr>
-      </w:pPr>
-      <w:r>
-        <w:rPr>
-          <w:rFonts w:ascii="Arial" w:hAnsi="Arial" w:cs="Arial"/>
-          <w:color w:val="4472C4" w:themeColor="accent1"/>
-          <w:sz w:val="24"/>
-          <w:szCs w:val="24"/>
-        </w:rPr>
-        <w:t>-All fields of the form can be seen without scrolling far</w:t>
-      </w:r>
-      <w:r>
-        <w:rPr>
-          <w:rFonts w:ascii="Arial" w:hAnsi="Arial" w:cs="Arial"/>
-          <w:color w:val="4472C4" w:themeColor="accent1"/>
-          <w:sz w:val="24"/>
-          <w:szCs w:val="24"/>
-        </w:rPr>
-        <w:t xml:space="preserve"> (placed side-by-side)</w:t>
-      </w:r>
+        <w:pStyle w:val="ListParagraph"/>
+        <w:numPr>
+          <w:ilvl w:val="0"/>
+          <w:numId w:val="3"/>
+        </w:numPr>
+        <w:spacing w:after="0" w:line="240" w:lineRule="auto"/>
+        <w:rPr>
+          <w:rFonts w:ascii="Arial" w:hAnsi="Arial" w:cs="Arial"/>
+          <w:sz w:val="24"/>
+          <w:szCs w:val="24"/>
+        </w:rPr>
+      </w:pPr>
+      <w:r>
+        <w:rPr>
+          <w:rFonts w:ascii="Arial" w:hAnsi="Arial" w:cs="Arial"/>
+          <w:sz w:val="24"/>
+          <w:szCs w:val="24"/>
+        </w:rPr>
+        <w:t>All fields of the form can be seen without scrolling</w:t>
+      </w:r>
+      <w:r>
+        <w:rPr>
+          <w:rFonts w:ascii="Arial" w:hAnsi="Arial" w:cs="Arial"/>
+          <w:sz w:val="24"/>
+          <w:szCs w:val="24"/>
+        </w:rPr>
+        <w:t xml:space="preserve"> </w:t>
+      </w:r>
+      <w:r>
+        <w:rPr>
+          <w:rFonts w:ascii="Arial" w:hAnsi="Arial" w:cs="Arial"/>
+          <w:sz w:val="24"/>
+          <w:szCs w:val="24"/>
+        </w:rPr>
+        <w:t>(placed side-by-side)</w:t>
+      </w:r>
+    </w:p>
+    <w:p>
+      <w:pPr>
+        <w:spacing w:after="0" w:line="240" w:lineRule="auto"/>
+        <w:contextualSpacing/>
+        <w:rPr>
+          <w:rFonts w:ascii="Arial" w:hAnsi="Arial" w:cs="Arial"/>
+          <w:sz w:val="24"/>
+          <w:szCs w:val="24"/>
+        </w:rPr>
+      </w:pPr>
     </w:p>
     <w:p>
       <w:pPr>
@@ -1375,13 +1371,17 @@
         <w:contextualSpacing/>
         <w:rPr>
           <w:rFonts w:ascii="Arial" w:hAnsi="Arial" w:cs="Arial"/>
-          <w:sz w:val="24"/>
-          <w:szCs w:val="24"/>
-        </w:rPr>
-      </w:pPr>
-      <w:r>
-        <w:rPr>
-          <w:rFonts w:ascii="Arial" w:hAnsi="Arial" w:cs="Arial"/>
+          <w:b/>
+          <w:bCs/>
+          <w:sz w:val="24"/>
+          <w:szCs w:val="24"/>
+        </w:rPr>
+      </w:pPr>
+      <w:r>
+        <w:rPr>
+          <w:rFonts w:ascii="Arial" w:hAnsi="Arial" w:cs="Arial"/>
+          <w:b/>
+          <w:bCs/>
           <w:sz w:val="24"/>
           <w:szCs w:val="24"/>
         </w:rPr>
@@ -1390,6 +1390,8 @@
       <w:r>
         <w:rPr>
           <w:rFonts w:ascii="Arial" w:hAnsi="Arial" w:cs="Arial"/>
+          <w:b/>
+          <w:bCs/>
           <w:sz w:val="24"/>
           <w:szCs w:val="24"/>
           <w:u w:val="single"/>
@@ -1399,6 +1401,8 @@
       <w:r>
         <w:rPr>
           <w:rFonts w:ascii="Arial" w:hAnsi="Arial" w:cs="Arial"/>
+          <w:b/>
+          <w:bCs/>
           <w:sz w:val="24"/>
           <w:szCs w:val="24"/>
         </w:rPr>
@@ -1411,13 +1415,17 @@
         <w:contextualSpacing/>
         <w:rPr>
           <w:rFonts w:ascii="Arial" w:hAnsi="Arial" w:cs="Arial"/>
-          <w:sz w:val="24"/>
-          <w:szCs w:val="24"/>
-        </w:rPr>
-      </w:pPr>
-      <w:r>
-        <w:rPr>
-          <w:rFonts w:ascii="Arial" w:hAnsi="Arial" w:cs="Arial"/>
+          <w:b/>
+          <w:bCs/>
+          <w:sz w:val="24"/>
+          <w:szCs w:val="24"/>
+        </w:rPr>
+      </w:pPr>
+      <w:r>
+        <w:rPr>
+          <w:rFonts w:ascii="Arial" w:hAnsi="Arial" w:cs="Arial"/>
+          <w:b/>
+          <w:bCs/>
           <w:sz w:val="24"/>
           <w:szCs w:val="24"/>
         </w:rPr>
@@ -1426,6 +1434,8 @@
       <w:r>
         <w:rPr>
           <w:rFonts w:ascii="Arial" w:hAnsi="Arial" w:cs="Arial"/>
+          <w:b/>
+          <w:bCs/>
           <w:sz w:val="24"/>
           <w:szCs w:val="24"/>
           <w:u w:val="single"/>
@@ -1435,6 +1445,8 @@
       <w:r>
         <w:rPr>
           <w:rFonts w:ascii="Arial" w:hAnsi="Arial" w:cs="Arial"/>
+          <w:b/>
+          <w:bCs/>
           <w:sz w:val="24"/>
           <w:szCs w:val="24"/>
         </w:rPr>
@@ -1443,6 +1455,8 @@
       <w:r>
         <w:rPr>
           <w:rFonts w:ascii="Arial" w:hAnsi="Arial" w:cs="Arial"/>
+          <w:b/>
+          <w:bCs/>
           <w:sz w:val="24"/>
           <w:szCs w:val="24"/>
         </w:rPr>
@@ -1455,13 +1469,17 @@
         <w:contextualSpacing/>
         <w:rPr>
           <w:rFonts w:ascii="Arial" w:hAnsi="Arial" w:cs="Arial"/>
-          <w:sz w:val="24"/>
-          <w:szCs w:val="24"/>
-        </w:rPr>
-      </w:pPr>
-      <w:r>
-        <w:rPr>
-          <w:rFonts w:ascii="Arial" w:hAnsi="Arial" w:cs="Arial"/>
+          <w:b/>
+          <w:bCs/>
+          <w:sz w:val="24"/>
+          <w:szCs w:val="24"/>
+        </w:rPr>
+      </w:pPr>
+      <w:r>
+        <w:rPr>
+          <w:rFonts w:ascii="Arial" w:hAnsi="Arial" w:cs="Arial"/>
+          <w:b/>
+          <w:bCs/>
           <w:i/>
           <w:iCs/>
           <w:sz w:val="24"/>
@@ -1472,6 +1490,8 @@
       <w:r>
         <w:rPr>
           <w:rFonts w:ascii="Arial" w:hAnsi="Arial" w:cs="Arial"/>
+          <w:b/>
+          <w:bCs/>
           <w:i/>
           <w:iCs/>
           <w:sz w:val="24"/>
@@ -1482,6 +1502,8 @@
       <w:r>
         <w:rPr>
           <w:rFonts w:ascii="Arial" w:hAnsi="Arial" w:cs="Arial"/>
+          <w:b/>
+          <w:bCs/>
           <w:i/>
           <w:iCs/>
           <w:sz w:val="24"/>
@@ -1533,49 +1555,63 @@
           <w:sz w:val="24"/>
           <w:szCs w:val="24"/>
         </w:rPr>
-        <w:t>, from where, and into which MetroCard before they agree to doing so.</w:t>
-      </w:r>
-    </w:p>
-    <w:p>
-      <w:pPr>
-        <w:spacing w:after="0" w:line="240" w:lineRule="auto"/>
-        <w:contextualSpacing/>
-        <w:rPr>
-          <w:rFonts w:ascii="Arial" w:hAnsi="Arial" w:cs="Arial"/>
-          <w:sz w:val="24"/>
-          <w:szCs w:val="24"/>
-        </w:rPr>
-      </w:pPr>
-    </w:p>
-    <w:p>
-      <w:pPr>
-        <w:spacing w:after="0" w:line="240" w:lineRule="auto"/>
-        <w:contextualSpacing/>
-        <w:rPr>
-          <w:rFonts w:ascii="Arial" w:hAnsi="Arial" w:cs="Arial"/>
-          <w:sz w:val="24"/>
-          <w:szCs w:val="24"/>
-        </w:rPr>
-      </w:pPr>
-      <w:r>
-        <w:rPr>
-          <w:rFonts w:ascii="Arial" w:hAnsi="Arial" w:cs="Arial"/>
-          <w:sz w:val="24"/>
-          <w:szCs w:val="24"/>
-        </w:rPr>
-        <w:t>2</w:t>
-      </w:r>
-      <w:r>
-        <w:rPr>
-          <w:rFonts w:ascii="Arial" w:hAnsi="Arial" w:cs="Arial"/>
-          <w:sz w:val="24"/>
-          <w:szCs w:val="24"/>
-        </w:rPr>
-        <w:t xml:space="preserve">) </w:t>
-      </w:r>
-      <w:r>
-        <w:rPr>
-          <w:rFonts w:ascii="Arial" w:hAnsi="Arial" w:cs="Arial"/>
+        <w:t xml:space="preserve">, </w:t>
+      </w:r>
+      <w:r>
+        <w:rPr>
+          <w:rFonts w:ascii="Arial" w:hAnsi="Arial" w:cs="Arial"/>
+          <w:sz w:val="24"/>
+          <w:szCs w:val="24"/>
+        </w:rPr>
+        <w:t>the payment method</w:t>
+      </w:r>
+      <w:r>
+        <w:rPr>
+          <w:rFonts w:ascii="Arial" w:hAnsi="Arial" w:cs="Arial"/>
+          <w:sz w:val="24"/>
+          <w:szCs w:val="24"/>
+        </w:rPr>
+        <w:t>, and into which MetroCard before they agree to doing so.</w:t>
+      </w:r>
+    </w:p>
+    <w:p>
+      <w:pPr>
+        <w:spacing w:after="0" w:line="240" w:lineRule="auto"/>
+        <w:contextualSpacing/>
+        <w:rPr>
+          <w:rFonts w:ascii="Arial" w:hAnsi="Arial" w:cs="Arial"/>
+          <w:sz w:val="24"/>
+          <w:szCs w:val="24"/>
+        </w:rPr>
+      </w:pPr>
+    </w:p>
+    <w:p>
+      <w:pPr>
+        <w:spacing w:after="0" w:line="240" w:lineRule="auto"/>
+        <w:contextualSpacing/>
+        <w:rPr>
+          <w:rFonts w:ascii="Arial" w:hAnsi="Arial" w:cs="Arial"/>
+          <w:b/>
+          <w:bCs/>
+          <w:sz w:val="24"/>
+          <w:szCs w:val="24"/>
+        </w:rPr>
+      </w:pPr>
+      <w:r>
+        <w:rPr>
+          <w:rFonts w:ascii="Arial" w:hAnsi="Arial" w:cs="Arial"/>
+          <w:b/>
+          <w:bCs/>
+          <w:sz w:val="24"/>
+          <w:szCs w:val="24"/>
+        </w:rPr>
+        <w:t xml:space="preserve">2) </w:t>
+      </w:r>
+      <w:r>
+        <w:rPr>
+          <w:rFonts w:ascii="Arial" w:hAnsi="Arial" w:cs="Arial"/>
+          <w:b/>
+          <w:bCs/>
           <w:sz w:val="24"/>
           <w:szCs w:val="24"/>
           <w:u w:val="single"/>
@@ -1585,6 +1621,8 @@
       <w:r>
         <w:rPr>
           <w:rFonts w:ascii="Arial" w:hAnsi="Arial" w:cs="Arial"/>
+          <w:b/>
+          <w:bCs/>
           <w:sz w:val="24"/>
           <w:szCs w:val="24"/>
         </w:rPr>
@@ -1593,6 +1631,8 @@
       <w:r>
         <w:rPr>
           <w:rFonts w:ascii="Arial" w:hAnsi="Arial" w:cs="Arial"/>
+          <w:b/>
+          <w:bCs/>
           <w:sz w:val="24"/>
           <w:szCs w:val="24"/>
         </w:rPr>
@@ -1605,13 +1645,17 @@
         <w:contextualSpacing/>
         <w:rPr>
           <w:rFonts w:ascii="Arial" w:hAnsi="Arial" w:cs="Arial"/>
-          <w:sz w:val="24"/>
-          <w:szCs w:val="24"/>
-        </w:rPr>
-      </w:pPr>
-      <w:r>
-        <w:rPr>
-          <w:rFonts w:ascii="Arial" w:hAnsi="Arial" w:cs="Arial"/>
+          <w:b/>
+          <w:bCs/>
+          <w:sz w:val="24"/>
+          <w:szCs w:val="24"/>
+        </w:rPr>
+      </w:pPr>
+      <w:r>
+        <w:rPr>
+          <w:rFonts w:ascii="Arial" w:hAnsi="Arial" w:cs="Arial"/>
+          <w:b/>
+          <w:bCs/>
           <w:sz w:val="24"/>
           <w:szCs w:val="24"/>
         </w:rPr>
@@ -1620,6 +1664,8 @@
       <w:r>
         <w:rPr>
           <w:rFonts w:ascii="Arial" w:hAnsi="Arial" w:cs="Arial"/>
+          <w:b/>
+          <w:bCs/>
           <w:sz w:val="24"/>
           <w:szCs w:val="24"/>
           <w:u w:val="single"/>
@@ -1629,6 +1675,8 @@
       <w:r>
         <w:rPr>
           <w:rFonts w:ascii="Arial" w:hAnsi="Arial" w:cs="Arial"/>
+          <w:b/>
+          <w:bCs/>
           <w:sz w:val="24"/>
           <w:szCs w:val="24"/>
         </w:rPr>
@@ -1637,6 +1685,8 @@
       <w:r>
         <w:rPr>
           <w:rFonts w:ascii="Arial" w:hAnsi="Arial" w:cs="Arial"/>
+          <w:b/>
+          <w:bCs/>
           <w:sz w:val="24"/>
           <w:szCs w:val="24"/>
         </w:rPr>
@@ -1649,13 +1699,17 @@
         <w:contextualSpacing/>
         <w:rPr>
           <w:rFonts w:ascii="Arial" w:hAnsi="Arial" w:cs="Arial"/>
-          <w:sz w:val="24"/>
-          <w:szCs w:val="24"/>
-        </w:rPr>
-      </w:pPr>
-      <w:r>
-        <w:rPr>
-          <w:rFonts w:ascii="Arial" w:hAnsi="Arial" w:cs="Arial"/>
+          <w:b/>
+          <w:bCs/>
+          <w:sz w:val="24"/>
+          <w:szCs w:val="24"/>
+        </w:rPr>
+      </w:pPr>
+      <w:r>
+        <w:rPr>
+          <w:rFonts w:ascii="Arial" w:hAnsi="Arial" w:cs="Arial"/>
+          <w:b/>
+          <w:bCs/>
           <w:i/>
           <w:iCs/>
           <w:sz w:val="24"/>
@@ -1666,6 +1720,8 @@
       <w:r>
         <w:rPr>
           <w:rFonts w:ascii="Arial" w:hAnsi="Arial" w:cs="Arial"/>
+          <w:b/>
+          <w:bCs/>
           <w:i/>
           <w:iCs/>
           <w:sz w:val="24"/>
@@ -1676,6 +1732,8 @@
       <w:r>
         <w:rPr>
           <w:rFonts w:ascii="Arial" w:hAnsi="Arial" w:cs="Arial"/>
+          <w:b/>
+          <w:bCs/>
           <w:i/>
           <w:iCs/>
           <w:sz w:val="24"/>
@@ -1732,20 +1790,51 @@
           <w:szCs w:val="24"/>
         </w:rPr>
       </w:pPr>
-    </w:p>
-    <w:p>
-      <w:pPr>
-        <w:spacing w:after="0" w:line="240" w:lineRule="auto"/>
-        <w:contextualSpacing/>
-        <w:rPr>
-          <w:rFonts w:ascii="Arial" w:hAnsi="Arial" w:cs="Arial"/>
-          <w:sz w:val="24"/>
-          <w:szCs w:val="24"/>
-        </w:rPr>
-      </w:pPr>
-      <w:r>
-        <w:rPr>
-          <w:rFonts w:ascii="Arial" w:hAnsi="Arial" w:cs="Arial"/>
+      <w:r>
+        <w:rPr>
+          <w:rFonts w:ascii="Arial" w:hAnsi="Arial" w:cs="Arial"/>
+          <w:sz w:val="24"/>
+          <w:szCs w:val="24"/>
+        </w:rPr>
+        <w:t>The user can check their MetroCard by clicking the “My Card” link on the header, clicking the “View My Card” button on the homepage, or by clicking “Check New Card” after already checking one</w:t>
+      </w:r>
+      <w:r>
+        <w:rPr>
+          <w:rFonts w:ascii="Arial" w:hAnsi="Arial" w:cs="Arial"/>
+          <w:sz w:val="24"/>
+          <w:szCs w:val="24"/>
+        </w:rPr>
+        <w:t>. This allows for different workflows.</w:t>
+      </w:r>
+    </w:p>
+    <w:p>
+      <w:pPr>
+        <w:spacing w:after="0" w:line="240" w:lineRule="auto"/>
+        <w:contextualSpacing/>
+        <w:rPr>
+          <w:rFonts w:ascii="Arial" w:hAnsi="Arial" w:cs="Arial"/>
+          <w:sz w:val="24"/>
+          <w:szCs w:val="24"/>
+        </w:rPr>
+      </w:pPr>
+    </w:p>
+    <w:p>
+      <w:pPr>
+        <w:spacing w:after="0" w:line="240" w:lineRule="auto"/>
+        <w:contextualSpacing/>
+        <w:rPr>
+          <w:rFonts w:ascii="Arial" w:hAnsi="Arial" w:cs="Arial"/>
+          <w:b/>
+          <w:bCs/>
+          <w:sz w:val="24"/>
+          <w:szCs w:val="24"/>
+        </w:rPr>
+      </w:pPr>
+      <w:r>
+        <w:rPr>
+          <w:rFonts w:ascii="Arial" w:hAnsi="Arial" w:cs="Arial"/>
+          <w:b/>
+          <w:bCs/>
           <w:sz w:val="24"/>
           <w:szCs w:val="24"/>
         </w:rPr>
@@ -1754,6 +1843,8 @@
       <w:r>
         <w:rPr>
           <w:rFonts w:ascii="Arial" w:hAnsi="Arial" w:cs="Arial"/>
+          <w:b/>
+          <w:bCs/>
           <w:sz w:val="24"/>
           <w:szCs w:val="24"/>
         </w:rPr>
@@ -1762,6 +1853,8 @@
       <w:r>
         <w:rPr>
           <w:rFonts w:ascii="Arial" w:hAnsi="Arial" w:cs="Arial"/>
+          <w:b/>
+          <w:bCs/>
           <w:sz w:val="24"/>
           <w:szCs w:val="24"/>
           <w:u w:val="single"/>
@@ -1771,6 +1864,8 @@
       <w:r>
         <w:rPr>
           <w:rFonts w:ascii="Arial" w:hAnsi="Arial" w:cs="Arial"/>
+          <w:b/>
+          <w:bCs/>
           <w:sz w:val="24"/>
           <w:szCs w:val="24"/>
         </w:rPr>
@@ -1779,6 +1874,8 @@
       <w:r>
         <w:rPr>
           <w:rFonts w:ascii="Arial" w:hAnsi="Arial" w:cs="Arial"/>
+          <w:b/>
+          <w:bCs/>
           <w:sz w:val="24"/>
           <w:szCs w:val="24"/>
         </w:rPr>
@@ -1791,13 +1888,17 @@
         <w:contextualSpacing/>
         <w:rPr>
           <w:rFonts w:ascii="Arial" w:hAnsi="Arial" w:cs="Arial"/>
-          <w:sz w:val="24"/>
-          <w:szCs w:val="24"/>
-        </w:rPr>
-      </w:pPr>
-      <w:r>
-        <w:rPr>
-          <w:rFonts w:ascii="Arial" w:hAnsi="Arial" w:cs="Arial"/>
+          <w:b/>
+          <w:bCs/>
+          <w:sz w:val="24"/>
+          <w:szCs w:val="24"/>
+        </w:rPr>
+      </w:pPr>
+      <w:r>
+        <w:rPr>
+          <w:rFonts w:ascii="Arial" w:hAnsi="Arial" w:cs="Arial"/>
+          <w:b/>
+          <w:bCs/>
           <w:sz w:val="24"/>
           <w:szCs w:val="24"/>
         </w:rPr>
@@ -1806,6 +1907,8 @@
       <w:r>
         <w:rPr>
           <w:rFonts w:ascii="Arial" w:hAnsi="Arial" w:cs="Arial"/>
+          <w:b/>
+          <w:bCs/>
           <w:sz w:val="24"/>
           <w:szCs w:val="24"/>
           <w:u w:val="single"/>
@@ -1815,6 +1918,8 @@
       <w:r>
         <w:rPr>
           <w:rFonts w:ascii="Arial" w:hAnsi="Arial" w:cs="Arial"/>
+          <w:b/>
+          <w:bCs/>
           <w:sz w:val="24"/>
           <w:szCs w:val="24"/>
         </w:rPr>
@@ -1823,6 +1928,8 @@
       <w:r>
         <w:rPr>
           <w:rFonts w:ascii="Arial" w:hAnsi="Arial" w:cs="Arial"/>
+          <w:b/>
+          <w:bCs/>
           <w:sz w:val="24"/>
           <w:szCs w:val="24"/>
         </w:rPr>
@@ -1835,13 +1942,17 @@
         <w:contextualSpacing/>
         <w:rPr>
           <w:rFonts w:ascii="Arial" w:hAnsi="Arial" w:cs="Arial"/>
-          <w:sz w:val="24"/>
-          <w:szCs w:val="24"/>
-        </w:rPr>
-      </w:pPr>
-      <w:r>
-        <w:rPr>
-          <w:rFonts w:ascii="Arial" w:hAnsi="Arial" w:cs="Arial"/>
+          <w:b/>
+          <w:bCs/>
+          <w:sz w:val="24"/>
+          <w:szCs w:val="24"/>
+        </w:rPr>
+      </w:pPr>
+      <w:r>
+        <w:rPr>
+          <w:rFonts w:ascii="Arial" w:hAnsi="Arial" w:cs="Arial"/>
+          <w:b/>
+          <w:bCs/>
           <w:i/>
           <w:iCs/>
           <w:sz w:val="24"/>
@@ -1852,6 +1963,8 @@
       <w:r>
         <w:rPr>
           <w:rFonts w:ascii="Arial" w:hAnsi="Arial" w:cs="Arial"/>
+          <w:b/>
+          <w:bCs/>
           <w:i/>
           <w:iCs/>
           <w:sz w:val="24"/>
@@ -1862,6 +1975,8 @@
       <w:r>
         <w:rPr>
           <w:rFonts w:ascii="Arial" w:hAnsi="Arial" w:cs="Arial"/>
+          <w:b/>
+          <w:bCs/>
           <w:i/>
           <w:iCs/>
           <w:sz w:val="24"/>
@@ -1897,7 +2012,15 @@
           <w:sz w:val="24"/>
           <w:szCs w:val="24"/>
         </w:rPr>
-        <w:t>When the user submits the billing information form, they will be notified about any errors. Valid fields will remain and only those which need to be corrected will be erased</w:t>
+        <w:t xml:space="preserve">When the user submits the billing information form, they will be notified about any errors. Valid fields will remain and only those which need to be corrected will be </w:t>
+      </w:r>
+      <w:r>
+        <w:rPr>
+          <w:rFonts w:ascii="Arial" w:hAnsi="Arial" w:cs="Arial"/>
+          <w:sz w:val="24"/>
+          <w:szCs w:val="24"/>
+        </w:rPr>
+        <w:t>highlighted</w:t>
       </w:r>
       <w:r>
         <w:rPr>
@@ -1921,6 +2044,345 @@
 <file path=word/numbering.xml><?xml version="1.0" encoding="utf-8"?>
 <w:numbering xmlns:wpc="http://schemas.microsoft.com/office/word/2010/wordprocessingCanvas" xmlns:cx="http://schemas.microsoft.com/office/drawing/2014/chartex" xmlns:cx1="http://schemas.microsoft.com/office/drawing/2015/9/8/chartex" xmlns:cx2="http://schemas.microsoft.com/office/drawing/2015/10/21/chartex" xmlns:cx3="http://schemas.microsoft.com/office/drawing/2016/5/9/chartex" xmlns:cx4="http://schemas.microsoft.com/office/drawing/2016/5/10/chartex" xmlns:cx5="http://schemas.microsoft.com/office/drawing/2016/5/11/chartex" xmlns:cx6="http://schemas.microsoft.com/office/drawing/2016/5/12/chartex" xmlns:cx7="http://schemas.microsoft.com/office/drawing/2016/5/13/chartex" xmlns:cx8="http://schemas.microsoft.com/office/drawing/2016/5/14/chartex" xmlns:mc="http://schemas.openxmlformats.org/markup-compatibility/2006" xmlns:aink="http://schemas.microsoft.com/office/drawing/2016/ink" xmlns:am3d="http://schemas.microsoft.com/office/drawing/2017/model3d" xmlns:o="urn:schemas-microsoft-com:office:office" xmlns:r="http://schemas.openxmlformats.org/officeDocument/2006/relationships" xmlns:m="http://schemas.openxmlformats.org/officeDocument/2006/math" xmlns:v="urn:schemas-microsoft-com:vml" xmlns:wp14="http://schemas.microsoft.com/office/word/2010/wordprocessingDrawing" xmlns:wp="http://schemas.openxmlformats.org/drawingml/2006/wordprocessingDrawing" xmlns:w10="urn:schemas-microsoft-com:office:word" xmlns:w="http://schemas.openxmlformats.org/wordprocessingml/2006/main" xmlns:w14="http://schemas.microsoft.com/office/word/2010/wordml" xmlns:w15="http://schemas.microsoft.com/office/word/2012/wordml" xmlns:w16cex="http://schemas.microsoft.com/office/word/2018/wordml/cex" xmlns:w16cid="http://schemas.microsoft.com/office/word/2016/wordml/cid" xmlns:w16="http://schemas.microsoft.com/office/word/2018/wordml" xmlns:w16se="http://schemas.microsoft.com/office/word/2015/wordml/symex" xmlns:wpg="http://schemas.microsoft.com/office/word/2010/wordprocessingGroup" xmlns:wpi="http://schemas.microsoft.com/office/word/2010/wordprocessingInk" xmlns:wne="http://schemas.microsoft.com/office/word/2006/wordml" xmlns:wps="http://schemas.microsoft.com/office/word/2010/wordprocessingShape" mc:Ignorable="w14 w15 w16se w16cid w16 w16cex wp14">
   <w:abstractNum w:abstractNumId="0" w15:restartNumberingAfterBreak="0">
+    <w:nsid w:val="3AF45C35"/>
+    <w:multiLevelType w:val="hybridMultilevel"/>
+    <w:tmpl w:val="36827AAC"/>
+    <w:lvl w:ilvl="0" w:tplc="04090001">
+      <w:start w:val="1"/>
+      <w:numFmt w:val="bullet"/>
+      <w:lvlText w:val=""/>
+      <w:lvlJc w:val="left"/>
+      <w:pPr>
+        <w:ind w:left="720" w:hanging="360"/>
+      </w:pPr>
+      <w:rPr>
+        <w:rFonts w:ascii="Symbol" w:hAnsi="Symbol" w:hint="default"/>
+      </w:rPr>
+    </w:lvl>
+    <w:lvl w:ilvl="1" w:tplc="04090003" w:tentative="1">
+      <w:start w:val="1"/>
+      <w:numFmt w:val="bullet"/>
+      <w:lvlText w:val="o"/>
+      <w:lvlJc w:val="left"/>
+      <w:pPr>
+        <w:ind w:left="1440" w:hanging="360"/>
+      </w:pPr>
+      <w:rPr>
+        <w:rFonts w:ascii="Courier New" w:hAnsi="Courier New" w:cs="Courier New" w:hint="default"/>
+      </w:rPr>
+    </w:lvl>
+    <w:lvl w:ilvl="2" w:tplc="04090005" w:tentative="1">
+      <w:start w:val="1"/>
+      <w:numFmt w:val="bullet"/>
+      <w:lvlText w:val=""/>
+      <w:lvlJc w:val="left"/>
+      <w:pPr>
+        <w:ind w:left="2160" w:hanging="360"/>
+      </w:pPr>
+      <w:rPr>
+        <w:rFonts w:ascii="Wingdings" w:hAnsi="Wingdings" w:hint="default"/>
+      </w:rPr>
+    </w:lvl>
+    <w:lvl w:ilvl="3" w:tplc="04090001" w:tentative="1">
+      <w:start w:val="1"/>
+      <w:numFmt w:val="bullet"/>
+      <w:lvlText w:val=""/>
+      <w:lvlJc w:val="left"/>
+      <w:pPr>
+        <w:ind w:left="2880" w:hanging="360"/>
+      </w:pPr>
+      <w:rPr>
+        <w:rFonts w:ascii="Symbol" w:hAnsi="Symbol" w:hint="default"/>
+      </w:rPr>
+    </w:lvl>
+    <w:lvl w:ilvl="4" w:tplc="04090003" w:tentative="1">
+      <w:start w:val="1"/>
+      <w:numFmt w:val="bullet"/>
+      <w:lvlText w:val="o"/>
+      <w:lvlJc w:val="left"/>
+      <w:pPr>
+        <w:ind w:left="3600" w:hanging="360"/>
+      </w:pPr>
+      <w:rPr>
+        <w:rFonts w:ascii="Courier New" w:hAnsi="Courier New" w:cs="Courier New" w:hint="default"/>
+      </w:rPr>
+    </w:lvl>
+    <w:lvl w:ilvl="5" w:tplc="04090005" w:tentative="1">
+      <w:start w:val="1"/>
+      <w:numFmt w:val="bullet"/>
+      <w:lvlText w:val=""/>
+      <w:lvlJc w:val="left"/>
+      <w:pPr>
+        <w:ind w:left="4320" w:hanging="360"/>
+      </w:pPr>
+      <w:rPr>
+        <w:rFonts w:ascii="Wingdings" w:hAnsi="Wingdings" w:hint="default"/>
+      </w:rPr>
+    </w:lvl>
+    <w:lvl w:ilvl="6" w:tplc="04090001" w:tentative="1">
+      <w:start w:val="1"/>
+      <w:numFmt w:val="bullet"/>
+      <w:lvlText w:val=""/>
+      <w:lvlJc w:val="left"/>
+      <w:pPr>
+        <w:ind w:left="5040" w:hanging="360"/>
+      </w:pPr>
+      <w:rPr>
+        <w:rFonts w:ascii="Symbol" w:hAnsi="Symbol" w:hint="default"/>
+      </w:rPr>
+    </w:lvl>
+    <w:lvl w:ilvl="7" w:tplc="04090003" w:tentative="1">
+      <w:start w:val="1"/>
+      <w:numFmt w:val="bullet"/>
+      <w:lvlText w:val="o"/>
+      <w:lvlJc w:val="left"/>
+      <w:pPr>
+        <w:ind w:left="5760" w:hanging="360"/>
+      </w:pPr>
+      <w:rPr>
+        <w:rFonts w:ascii="Courier New" w:hAnsi="Courier New" w:cs="Courier New" w:hint="default"/>
+      </w:rPr>
+    </w:lvl>
+    <w:lvl w:ilvl="8" w:tplc="04090005" w:tentative="1">
+      <w:start w:val="1"/>
+      <w:numFmt w:val="bullet"/>
+      <w:lvlText w:val=""/>
+      <w:lvlJc w:val="left"/>
+      <w:pPr>
+        <w:ind w:left="6480" w:hanging="360"/>
+      </w:pPr>
+      <w:rPr>
+        <w:rFonts w:ascii="Wingdings" w:hAnsi="Wingdings" w:hint="default"/>
+      </w:rPr>
+    </w:lvl>
+  </w:abstractNum>
+  <w:abstractNum w:abstractNumId="1" w15:restartNumberingAfterBreak="0">
+    <w:nsid w:val="43A8410F"/>
+    <w:multiLevelType w:val="hybridMultilevel"/>
+    <w:tmpl w:val="5D80742A"/>
+    <w:lvl w:ilvl="0" w:tplc="04090001">
+      <w:start w:val="1"/>
+      <w:numFmt w:val="bullet"/>
+      <w:lvlText w:val=""/>
+      <w:lvlJc w:val="left"/>
+      <w:pPr>
+        <w:ind w:left="720" w:hanging="360"/>
+      </w:pPr>
+      <w:rPr>
+        <w:rFonts w:ascii="Symbol" w:hAnsi="Symbol" w:hint="default"/>
+      </w:rPr>
+    </w:lvl>
+    <w:lvl w:ilvl="1" w:tplc="04090003" w:tentative="1">
+      <w:start w:val="1"/>
+      <w:numFmt w:val="bullet"/>
+      <w:lvlText w:val="o"/>
+      <w:lvlJc w:val="left"/>
+      <w:pPr>
+        <w:ind w:left="1440" w:hanging="360"/>
+      </w:pPr>
+      <w:rPr>
+        <w:rFonts w:ascii="Courier New" w:hAnsi="Courier New" w:cs="Courier New" w:hint="default"/>
+      </w:rPr>
+    </w:lvl>
+    <w:lvl w:ilvl="2" w:tplc="04090005" w:tentative="1">
+      <w:start w:val="1"/>
+      <w:numFmt w:val="bullet"/>
+      <w:lvlText w:val=""/>
+      <w:lvlJc w:val="left"/>
+      <w:pPr>
+        <w:ind w:left="2160" w:hanging="360"/>
+      </w:pPr>
+      <w:rPr>
+        <w:rFonts w:ascii="Wingdings" w:hAnsi="Wingdings" w:hint="default"/>
+      </w:rPr>
+    </w:lvl>
+    <w:lvl w:ilvl="3" w:tplc="04090001" w:tentative="1">
+      <w:start w:val="1"/>
+      <w:numFmt w:val="bullet"/>
+      <w:lvlText w:val=""/>
+      <w:lvlJc w:val="left"/>
+      <w:pPr>
+        <w:ind w:left="2880" w:hanging="360"/>
+      </w:pPr>
+      <w:rPr>
+        <w:rFonts w:ascii="Symbol" w:hAnsi="Symbol" w:hint="default"/>
+      </w:rPr>
+    </w:lvl>
+    <w:lvl w:ilvl="4" w:tplc="04090003" w:tentative="1">
+      <w:start w:val="1"/>
+      <w:numFmt w:val="bullet"/>
+      <w:lvlText w:val="o"/>
+      <w:lvlJc w:val="left"/>
+      <w:pPr>
+        <w:ind w:left="3600" w:hanging="360"/>
+      </w:pPr>
+      <w:rPr>
+        <w:rFonts w:ascii="Courier New" w:hAnsi="Courier New" w:cs="Courier New" w:hint="default"/>
+      </w:rPr>
+    </w:lvl>
+    <w:lvl w:ilvl="5" w:tplc="04090005" w:tentative="1">
+      <w:start w:val="1"/>
+      <w:numFmt w:val="bullet"/>
+      <w:lvlText w:val=""/>
+      <w:lvlJc w:val="left"/>
+      <w:pPr>
+        <w:ind w:left="4320" w:hanging="360"/>
+      </w:pPr>
+      <w:rPr>
+        <w:rFonts w:ascii="Wingdings" w:hAnsi="Wingdings" w:hint="default"/>
+      </w:rPr>
+    </w:lvl>
+    <w:lvl w:ilvl="6" w:tplc="04090001" w:tentative="1">
+      <w:start w:val="1"/>
+      <w:numFmt w:val="bullet"/>
+      <w:lvlText w:val=""/>
+      <w:lvlJc w:val="left"/>
+      <w:pPr>
+        <w:ind w:left="5040" w:hanging="360"/>
+      </w:pPr>
+      <w:rPr>
+        <w:rFonts w:ascii="Symbol" w:hAnsi="Symbol" w:hint="default"/>
+      </w:rPr>
+    </w:lvl>
+    <w:lvl w:ilvl="7" w:tplc="04090003" w:tentative="1">
+      <w:start w:val="1"/>
+      <w:numFmt w:val="bullet"/>
+      <w:lvlText w:val="o"/>
+      <w:lvlJc w:val="left"/>
+      <w:pPr>
+        <w:ind w:left="5760" w:hanging="360"/>
+      </w:pPr>
+      <w:rPr>
+        <w:rFonts w:ascii="Courier New" w:hAnsi="Courier New" w:cs="Courier New" w:hint="default"/>
+      </w:rPr>
+    </w:lvl>
+    <w:lvl w:ilvl="8" w:tplc="04090005" w:tentative="1">
+      <w:start w:val="1"/>
+      <w:numFmt w:val="bullet"/>
+      <w:lvlText w:val=""/>
+      <w:lvlJc w:val="left"/>
+      <w:pPr>
+        <w:ind w:left="6480" w:hanging="360"/>
+      </w:pPr>
+      <w:rPr>
+        <w:rFonts w:ascii="Wingdings" w:hAnsi="Wingdings" w:hint="default"/>
+      </w:rPr>
+    </w:lvl>
+  </w:abstractNum>
+  <w:abstractNum w:abstractNumId="2" w15:restartNumberingAfterBreak="0">
+    <w:nsid w:val="504E111F"/>
+    <w:multiLevelType w:val="hybridMultilevel"/>
+    <w:tmpl w:val="F8B035D2"/>
+    <w:lvl w:ilvl="0" w:tplc="04090001">
+      <w:start w:val="1"/>
+      <w:numFmt w:val="bullet"/>
+      <w:lvlText w:val=""/>
+      <w:lvlJc w:val="left"/>
+      <w:pPr>
+        <w:ind w:left="720" w:hanging="360"/>
+      </w:pPr>
+      <w:rPr>
+        <w:rFonts w:ascii="Symbol" w:hAnsi="Symbol" w:hint="default"/>
+      </w:rPr>
+    </w:lvl>
+    <w:lvl w:ilvl="1" w:tplc="04090003" w:tentative="1">
+      <w:start w:val="1"/>
+      <w:numFmt w:val="bullet"/>
+      <w:lvlText w:val="o"/>
+      <w:lvlJc w:val="left"/>
+      <w:pPr>
+        <w:ind w:left="1440" w:hanging="360"/>
+      </w:pPr>
+      <w:rPr>
+        <w:rFonts w:ascii="Courier New" w:hAnsi="Courier New" w:cs="Courier New" w:hint="default"/>
+      </w:rPr>
+    </w:lvl>
+    <w:lvl w:ilvl="2" w:tplc="04090005" w:tentative="1">
+      <w:start w:val="1"/>
+      <w:numFmt w:val="bullet"/>
+      <w:lvlText w:val=""/>
+      <w:lvlJc w:val="left"/>
+      <w:pPr>
+        <w:ind w:left="2160" w:hanging="360"/>
+      </w:pPr>
+      <w:rPr>
+        <w:rFonts w:ascii="Wingdings" w:hAnsi="Wingdings" w:hint="default"/>
+      </w:rPr>
+    </w:lvl>
+    <w:lvl w:ilvl="3" w:tplc="04090001" w:tentative="1">
+      <w:start w:val="1"/>
+      <w:numFmt w:val="bullet"/>
+      <w:lvlText w:val=""/>
+      <w:lvlJc w:val="left"/>
+      <w:pPr>
+        <w:ind w:left="2880" w:hanging="360"/>
+      </w:pPr>
+      <w:rPr>
+        <w:rFonts w:ascii="Symbol" w:hAnsi="Symbol" w:hint="default"/>
+      </w:rPr>
+    </w:lvl>
+    <w:lvl w:ilvl="4" w:tplc="04090003" w:tentative="1">
+      <w:start w:val="1"/>
+      <w:numFmt w:val="bullet"/>
+      <w:lvlText w:val="o"/>
+      <w:lvlJc w:val="left"/>
+      <w:pPr>
+        <w:ind w:left="3600" w:hanging="360"/>
+      </w:pPr>
+      <w:rPr>
+        <w:rFonts w:ascii="Courier New" w:hAnsi="Courier New" w:cs="Courier New" w:hint="default"/>
+      </w:rPr>
+    </w:lvl>
+    <w:lvl w:ilvl="5" w:tplc="04090005" w:tentative="1">
+      <w:start w:val="1"/>
+      <w:numFmt w:val="bullet"/>
+      <w:lvlText w:val=""/>
+      <w:lvlJc w:val="left"/>
+      <w:pPr>
+        <w:ind w:left="4320" w:hanging="360"/>
+      </w:pPr>
+      <w:rPr>
+        <w:rFonts w:ascii="Wingdings" w:hAnsi="Wingdings" w:hint="default"/>
+      </w:rPr>
+    </w:lvl>
+    <w:lvl w:ilvl="6" w:tplc="04090001" w:tentative="1">
+      <w:start w:val="1"/>
+      <w:numFmt w:val="bullet"/>
+      <w:lvlText w:val=""/>
+      <w:lvlJc w:val="left"/>
+      <w:pPr>
+        <w:ind w:left="5040" w:hanging="360"/>
+      </w:pPr>
+      <w:rPr>
+        <w:rFonts w:ascii="Symbol" w:hAnsi="Symbol" w:hint="default"/>
+      </w:rPr>
+    </w:lvl>
+    <w:lvl w:ilvl="7" w:tplc="04090003" w:tentative="1">
+      <w:start w:val="1"/>
+      <w:numFmt w:val="bullet"/>
+      <w:lvlText w:val="o"/>
+      <w:lvlJc w:val="left"/>
+      <w:pPr>
+        <w:ind w:left="5760" w:hanging="360"/>
+      </w:pPr>
+      <w:rPr>
+        <w:rFonts w:ascii="Courier New" w:hAnsi="Courier New" w:cs="Courier New" w:hint="default"/>
+      </w:rPr>
+    </w:lvl>
+    <w:lvl w:ilvl="8" w:tplc="04090005" w:tentative="1">
+      <w:start w:val="1"/>
+      <w:numFmt w:val="bullet"/>
+      <w:lvlText w:val=""/>
+      <w:lvlJc w:val="left"/>
+      <w:pPr>
+        <w:ind w:left="6480" w:hanging="360"/>
+      </w:pPr>
+      <w:rPr>
+        <w:rFonts w:ascii="Wingdings" w:hAnsi="Wingdings" w:hint="default"/>
+      </w:rPr>
+    </w:lvl>
+  </w:abstractNum>
+  <w:abstractNum w:abstractNumId="3" w15:restartNumberingAfterBreak="0">
     <w:nsid w:val="634C31C0"/>
     <w:multiLevelType w:val="hybridMultilevel"/>
     <w:tmpl w:val="E87EE112"/>
@@ -2033,8 +2495,249 @@
       </w:rPr>
     </w:lvl>
   </w:abstractNum>
+  <w:abstractNum w:abstractNumId="4" w15:restartNumberingAfterBreak="0">
+    <w:nsid w:val="67044D74"/>
+    <w:multiLevelType w:val="hybridMultilevel"/>
+    <w:tmpl w:val="591036BC"/>
+    <w:lvl w:ilvl="0" w:tplc="04090001">
+      <w:start w:val="1"/>
+      <w:numFmt w:val="bullet"/>
+      <w:lvlText w:val=""/>
+      <w:lvlJc w:val="left"/>
+      <w:pPr>
+        <w:ind w:left="720" w:hanging="360"/>
+      </w:pPr>
+      <w:rPr>
+        <w:rFonts w:ascii="Symbol" w:hAnsi="Symbol" w:hint="default"/>
+      </w:rPr>
+    </w:lvl>
+    <w:lvl w:ilvl="1" w:tplc="04090003" w:tentative="1">
+      <w:start w:val="1"/>
+      <w:numFmt w:val="bullet"/>
+      <w:lvlText w:val="o"/>
+      <w:lvlJc w:val="left"/>
+      <w:pPr>
+        <w:ind w:left="1440" w:hanging="360"/>
+      </w:pPr>
+      <w:rPr>
+        <w:rFonts w:ascii="Courier New" w:hAnsi="Courier New" w:cs="Courier New" w:hint="default"/>
+      </w:rPr>
+    </w:lvl>
+    <w:lvl w:ilvl="2" w:tplc="04090005" w:tentative="1">
+      <w:start w:val="1"/>
+      <w:numFmt w:val="bullet"/>
+      <w:lvlText w:val=""/>
+      <w:lvlJc w:val="left"/>
+      <w:pPr>
+        <w:ind w:left="2160" w:hanging="360"/>
+      </w:pPr>
+      <w:rPr>
+        <w:rFonts w:ascii="Wingdings" w:hAnsi="Wingdings" w:hint="default"/>
+      </w:rPr>
+    </w:lvl>
+    <w:lvl w:ilvl="3" w:tplc="04090001" w:tentative="1">
+      <w:start w:val="1"/>
+      <w:numFmt w:val="bullet"/>
+      <w:lvlText w:val=""/>
+      <w:lvlJc w:val="left"/>
+      <w:pPr>
+        <w:ind w:left="2880" w:hanging="360"/>
+      </w:pPr>
+      <w:rPr>
+        <w:rFonts w:ascii="Symbol" w:hAnsi="Symbol" w:hint="default"/>
+      </w:rPr>
+    </w:lvl>
+    <w:lvl w:ilvl="4" w:tplc="04090003" w:tentative="1">
+      <w:start w:val="1"/>
+      <w:numFmt w:val="bullet"/>
+      <w:lvlText w:val="o"/>
+      <w:lvlJc w:val="left"/>
+      <w:pPr>
+        <w:ind w:left="3600" w:hanging="360"/>
+      </w:pPr>
+      <w:rPr>
+        <w:rFonts w:ascii="Courier New" w:hAnsi="Courier New" w:cs="Courier New" w:hint="default"/>
+      </w:rPr>
+    </w:lvl>
+    <w:lvl w:ilvl="5" w:tplc="04090005" w:tentative="1">
+      <w:start w:val="1"/>
+      <w:numFmt w:val="bullet"/>
+      <w:lvlText w:val=""/>
+      <w:lvlJc w:val="left"/>
+      <w:pPr>
+        <w:ind w:left="4320" w:hanging="360"/>
+      </w:pPr>
+      <w:rPr>
+        <w:rFonts w:ascii="Wingdings" w:hAnsi="Wingdings" w:hint="default"/>
+      </w:rPr>
+    </w:lvl>
+    <w:lvl w:ilvl="6" w:tplc="04090001" w:tentative="1">
+      <w:start w:val="1"/>
+      <w:numFmt w:val="bullet"/>
+      <w:lvlText w:val=""/>
+      <w:lvlJc w:val="left"/>
+      <w:pPr>
+        <w:ind w:left="5040" w:hanging="360"/>
+      </w:pPr>
+      <w:rPr>
+        <w:rFonts w:ascii="Symbol" w:hAnsi="Symbol" w:hint="default"/>
+      </w:rPr>
+    </w:lvl>
+    <w:lvl w:ilvl="7" w:tplc="04090003" w:tentative="1">
+      <w:start w:val="1"/>
+      <w:numFmt w:val="bullet"/>
+      <w:lvlText w:val="o"/>
+      <w:lvlJc w:val="left"/>
+      <w:pPr>
+        <w:ind w:left="5760" w:hanging="360"/>
+      </w:pPr>
+      <w:rPr>
+        <w:rFonts w:ascii="Courier New" w:hAnsi="Courier New" w:cs="Courier New" w:hint="default"/>
+      </w:rPr>
+    </w:lvl>
+    <w:lvl w:ilvl="8" w:tplc="04090005" w:tentative="1">
+      <w:start w:val="1"/>
+      <w:numFmt w:val="bullet"/>
+      <w:lvlText w:val=""/>
+      <w:lvlJc w:val="left"/>
+      <w:pPr>
+        <w:ind w:left="6480" w:hanging="360"/>
+      </w:pPr>
+      <w:rPr>
+        <w:rFonts w:ascii="Wingdings" w:hAnsi="Wingdings" w:hint="default"/>
+      </w:rPr>
+    </w:lvl>
+  </w:abstractNum>
+  <w:abstractNum w:abstractNumId="5" w15:restartNumberingAfterBreak="0">
+    <w:nsid w:val="6A312918"/>
+    <w:multiLevelType w:val="hybridMultilevel"/>
+    <w:tmpl w:val="841E0C42"/>
+    <w:lvl w:ilvl="0" w:tplc="04090001">
+      <w:start w:val="1"/>
+      <w:numFmt w:val="bullet"/>
+      <w:lvlText w:val=""/>
+      <w:lvlJc w:val="left"/>
+      <w:pPr>
+        <w:ind w:left="720" w:hanging="360"/>
+      </w:pPr>
+      <w:rPr>
+        <w:rFonts w:ascii="Symbol" w:hAnsi="Symbol" w:hint="default"/>
+      </w:rPr>
+    </w:lvl>
+    <w:lvl w:ilvl="1" w:tplc="04090003">
+      <w:start w:val="1"/>
+      <w:numFmt w:val="bullet"/>
+      <w:lvlText w:val="o"/>
+      <w:lvlJc w:val="left"/>
+      <w:pPr>
+        <w:ind w:left="1440" w:hanging="360"/>
+      </w:pPr>
+      <w:rPr>
+        <w:rFonts w:ascii="Courier New" w:hAnsi="Courier New" w:cs="Courier New" w:hint="default"/>
+      </w:rPr>
+    </w:lvl>
+    <w:lvl w:ilvl="2" w:tplc="04090005" w:tentative="1">
+      <w:start w:val="1"/>
+      <w:numFmt w:val="bullet"/>
+      <w:lvlText w:val=""/>
+      <w:lvlJc w:val="left"/>
+      <w:pPr>
+        <w:ind w:left="2160" w:hanging="360"/>
+      </w:pPr>
+      <w:rPr>
+        <w:rFonts w:ascii="Wingdings" w:hAnsi="Wingdings" w:hint="default"/>
+      </w:rPr>
+    </w:lvl>
+    <w:lvl w:ilvl="3" w:tplc="04090001" w:tentative="1">
+      <w:start w:val="1"/>
+      <w:numFmt w:val="bullet"/>
+      <w:lvlText w:val=""/>
+      <w:lvlJc w:val="left"/>
+      <w:pPr>
+        <w:ind w:left="2880" w:hanging="360"/>
+      </w:pPr>
+      <w:rPr>
+        <w:rFonts w:ascii="Symbol" w:hAnsi="Symbol" w:hint="default"/>
+      </w:rPr>
+    </w:lvl>
+    <w:lvl w:ilvl="4" w:tplc="04090003" w:tentative="1">
+      <w:start w:val="1"/>
+      <w:numFmt w:val="bullet"/>
+      <w:lvlText w:val="o"/>
+      <w:lvlJc w:val="left"/>
+      <w:pPr>
+        <w:ind w:left="3600" w:hanging="360"/>
+      </w:pPr>
+      <w:rPr>
+        <w:rFonts w:ascii="Courier New" w:hAnsi="Courier New" w:cs="Courier New" w:hint="default"/>
+      </w:rPr>
+    </w:lvl>
+    <w:lvl w:ilvl="5" w:tplc="04090005" w:tentative="1">
+      <w:start w:val="1"/>
+      <w:numFmt w:val="bullet"/>
+      <w:lvlText w:val=""/>
+      <w:lvlJc w:val="left"/>
+      <w:pPr>
+        <w:ind w:left="4320" w:hanging="360"/>
+      </w:pPr>
+      <w:rPr>
+        <w:rFonts w:ascii="Wingdings" w:hAnsi="Wingdings" w:hint="default"/>
+      </w:rPr>
+    </w:lvl>
+    <w:lvl w:ilvl="6" w:tplc="04090001" w:tentative="1">
+      <w:start w:val="1"/>
+      <w:numFmt w:val="bullet"/>
+      <w:lvlText w:val=""/>
+      <w:lvlJc w:val="left"/>
+      <w:pPr>
+        <w:ind w:left="5040" w:hanging="360"/>
+      </w:pPr>
+      <w:rPr>
+        <w:rFonts w:ascii="Symbol" w:hAnsi="Symbol" w:hint="default"/>
+      </w:rPr>
+    </w:lvl>
+    <w:lvl w:ilvl="7" w:tplc="04090003" w:tentative="1">
+      <w:start w:val="1"/>
+      <w:numFmt w:val="bullet"/>
+      <w:lvlText w:val="o"/>
+      <w:lvlJc w:val="left"/>
+      <w:pPr>
+        <w:ind w:left="5760" w:hanging="360"/>
+      </w:pPr>
+      <w:rPr>
+        <w:rFonts w:ascii="Courier New" w:hAnsi="Courier New" w:cs="Courier New" w:hint="default"/>
+      </w:rPr>
+    </w:lvl>
+    <w:lvl w:ilvl="8" w:tplc="04090005" w:tentative="1">
+      <w:start w:val="1"/>
+      <w:numFmt w:val="bullet"/>
+      <w:lvlText w:val=""/>
+      <w:lvlJc w:val="left"/>
+      <w:pPr>
+        <w:ind w:left="6480" w:hanging="360"/>
+      </w:pPr>
+      <w:rPr>
+        <w:rFonts w:ascii="Wingdings" w:hAnsi="Wingdings" w:hint="default"/>
+      </w:rPr>
+    </w:lvl>
+  </w:abstractNum>
   <w:num w:numId="1">
+    <w:abstractNumId w:val="3"/>
+  </w:num>
+  <w:num w:numId="2">
+    <w:abstractNumId w:val="4"/>
+  </w:num>
+  <w:num w:numId="3">
+    <w:abstractNumId w:val="5"/>
+  </w:num>
+  <w:num w:numId="4">
     <w:abstractNumId w:val="0"/>
+  </w:num>
+  <w:num w:numId="5">
+    <w:abstractNumId w:val="2"/>
+  </w:num>
+  <w:num w:numId="6">
+    <w:abstractNumId w:val="1"/>
   </w:num>
 </w:numbering>
 </file>
@@ -2441,6 +3144,7 @@
   <w:style w:type="character" w:default="1" w:styleId="DefaultParagraphFont">
     <w:name w:val="Default Paragraph Font"/>
     <w:uiPriority w:val="1"/>
+    <w:semiHidden/>
     <w:unhideWhenUsed/>
   </w:style>
   <w:style w:type="table" w:default="1" w:styleId="TableNormal">

</xml_diff>